<commit_message>
Update e_bookstore section in the document
</commit_message>
<xml_diff>
--- a/ergasia_1_p16036_p16112.docx
+++ b/ergasia_1_p16036_p16112.docx
@@ -182,7 +182,7 @@
       <w:sdtContent>
         <w:p>
           <w:pPr>
-            <w:pStyle w:val="a5"/>
+            <w:pStyle w:val="TOCHeading"/>
           </w:pPr>
           <w:r>
             <w:t>Περιεχόμενα</w:t>
@@ -190,12 +190,11 @@
         </w:p>
         <w:p>
           <w:pPr>
-            <w:pStyle w:val="10"/>
+            <w:pStyle w:val="TOC1"/>
             <w:rPr>
               <w:rFonts w:asciiTheme="minorHAnsi" w:eastAsiaTheme="minorEastAsia" w:hAnsiTheme="minorHAnsi"/>
               <w:noProof/>
               <w:sz w:val="22"/>
-              <w:lang w:val="el-GR" w:eastAsia="el-GR"/>
             </w:rPr>
           </w:pPr>
           <w:r>
@@ -207,10 +206,10 @@
           <w:r>
             <w:fldChar w:fldCharType="separate"/>
           </w:r>
-          <w:hyperlink w:anchor="_Toc532034990" w:history="1">
-            <w:r>
-              <w:rPr>
-                <w:rStyle w:val="-"/>
+          <w:hyperlink w:anchor="_Toc532138560" w:history="1">
+            <w:r>
+              <w:rPr>
+                <w:rStyle w:val="Hyperlink"/>
                 <w:noProof/>
               </w:rPr>
               <w:t>1</w:t>
@@ -220,13 +219,12 @@
                 <w:rFonts w:asciiTheme="minorHAnsi" w:eastAsiaTheme="minorEastAsia" w:hAnsiTheme="minorHAnsi"/>
                 <w:noProof/>
                 <w:sz w:val="22"/>
-                <w:lang w:val="el-GR" w:eastAsia="el-GR"/>
               </w:rPr>
               <w:tab/>
             </w:r>
             <w:r>
               <w:rPr>
-                <w:rStyle w:val="-"/>
+                <w:rStyle w:val="Hyperlink"/>
                 <w:noProof/>
               </w:rPr>
               <w:t>Φωτοτυπικό/Σαρωτικό Μηχάνημα</w:t>
@@ -250,7 +248,7 @@
                 <w:noProof/>
                 <w:webHidden/>
               </w:rPr>
-              <w:instrText xml:space="preserve"> PAGEREF _Toc532034990 \h </w:instrText>
+              <w:instrText xml:space="preserve"> PAGEREF _Toc532138560 \h </w:instrText>
             </w:r>
             <w:r>
               <w:rPr>
@@ -283,7 +281,7 @@
         </w:p>
         <w:p>
           <w:pPr>
-            <w:pStyle w:val="20"/>
+            <w:pStyle w:val="TOC2"/>
             <w:tabs>
               <w:tab w:val="left" w:pos="880"/>
               <w:tab w:val="right" w:leader="dot" w:pos="9350"/>
@@ -292,13 +290,12 @@
               <w:rFonts w:asciiTheme="minorHAnsi" w:eastAsiaTheme="minorEastAsia" w:hAnsiTheme="minorHAnsi"/>
               <w:noProof/>
               <w:sz w:val="22"/>
-              <w:lang w:val="el-GR" w:eastAsia="el-GR"/>
             </w:rPr>
           </w:pPr>
-          <w:hyperlink w:anchor="_Toc532034991" w:history="1">
-            <w:r>
-              <w:rPr>
-                <w:rStyle w:val="-"/>
+          <w:hyperlink w:anchor="_Toc532138561" w:history="1">
+            <w:r>
+              <w:rPr>
+                <w:rStyle w:val="Hyperlink"/>
                 <w:noProof/>
               </w:rPr>
               <w:t>1.1</w:t>
@@ -308,13 +305,12 @@
                 <w:rFonts w:asciiTheme="minorHAnsi" w:eastAsiaTheme="minorEastAsia" w:hAnsiTheme="minorHAnsi"/>
                 <w:noProof/>
                 <w:sz w:val="22"/>
-                <w:lang w:val="el-GR" w:eastAsia="el-GR"/>
               </w:rPr>
               <w:tab/>
             </w:r>
             <w:r>
               <w:rPr>
-                <w:rStyle w:val="-"/>
+                <w:rStyle w:val="Hyperlink"/>
                 <w:noProof/>
               </w:rPr>
               <w:t>Ιεραρχική Ανάλυση Εργασιών</w:t>
@@ -338,7 +334,7 @@
                 <w:noProof/>
                 <w:webHidden/>
               </w:rPr>
-              <w:instrText xml:space="preserve"> PAGEREF _Toc532034991 \h </w:instrText>
+              <w:instrText xml:space="preserve"> PAGEREF _Toc532138561 \h </w:instrText>
             </w:r>
             <w:r>
               <w:rPr>
@@ -371,7 +367,7 @@
         </w:p>
         <w:p>
           <w:pPr>
-            <w:pStyle w:val="20"/>
+            <w:pStyle w:val="TOC2"/>
             <w:tabs>
               <w:tab w:val="left" w:pos="880"/>
               <w:tab w:val="right" w:leader="dot" w:pos="9350"/>
@@ -380,13 +376,12 @@
               <w:rFonts w:asciiTheme="minorHAnsi" w:eastAsiaTheme="minorEastAsia" w:hAnsiTheme="minorHAnsi"/>
               <w:noProof/>
               <w:sz w:val="22"/>
-              <w:lang w:val="el-GR" w:eastAsia="el-GR"/>
             </w:rPr>
           </w:pPr>
-          <w:hyperlink w:anchor="_Toc532034992" w:history="1">
-            <w:r>
-              <w:rPr>
-                <w:rStyle w:val="-"/>
+          <w:hyperlink w:anchor="_Toc532138562" w:history="1">
+            <w:r>
+              <w:rPr>
+                <w:rStyle w:val="Hyperlink"/>
                 <w:noProof/>
               </w:rPr>
               <w:t>1.2</w:t>
@@ -396,13 +391,12 @@
                 <w:rFonts w:asciiTheme="minorHAnsi" w:eastAsiaTheme="minorEastAsia" w:hAnsiTheme="minorHAnsi"/>
                 <w:noProof/>
                 <w:sz w:val="22"/>
-                <w:lang w:val="el-GR" w:eastAsia="el-GR"/>
               </w:rPr>
               <w:tab/>
             </w:r>
             <w:r>
               <w:rPr>
-                <w:rStyle w:val="-"/>
+                <w:rStyle w:val="Hyperlink"/>
                 <w:noProof/>
               </w:rPr>
               <w:t>Σύντομες σημειώσεις εκκίνησης</w:t>
@@ -426,7 +420,7 @@
                 <w:noProof/>
                 <w:webHidden/>
               </w:rPr>
-              <w:instrText xml:space="preserve"> PAGEREF _Toc532034992 \h </w:instrText>
+              <w:instrText xml:space="preserve"> PAGEREF _Toc532138562 \h </w:instrText>
             </w:r>
             <w:r>
               <w:rPr>
@@ -459,7 +453,7 @@
         </w:p>
         <w:p>
           <w:pPr>
-            <w:pStyle w:val="30"/>
+            <w:pStyle w:val="TOC3"/>
             <w:tabs>
               <w:tab w:val="left" w:pos="1320"/>
               <w:tab w:val="right" w:leader="dot" w:pos="9350"/>
@@ -468,13 +462,12 @@
               <w:rFonts w:asciiTheme="minorHAnsi" w:eastAsiaTheme="minorEastAsia" w:hAnsiTheme="minorHAnsi"/>
               <w:noProof/>
               <w:sz w:val="22"/>
-              <w:lang w:val="el-GR" w:eastAsia="el-GR"/>
             </w:rPr>
           </w:pPr>
-          <w:hyperlink w:anchor="_Toc532034993" w:history="1">
-            <w:r>
-              <w:rPr>
-                <w:rStyle w:val="-"/>
+          <w:hyperlink w:anchor="_Toc532138563" w:history="1">
+            <w:r>
+              <w:rPr>
+                <w:rStyle w:val="Hyperlink"/>
                 <w:noProof/>
               </w:rPr>
               <w:t>1.2.1</w:t>
@@ -484,13 +477,12 @@
                 <w:rFonts w:asciiTheme="minorHAnsi" w:eastAsiaTheme="minorEastAsia" w:hAnsiTheme="minorHAnsi"/>
                 <w:noProof/>
                 <w:sz w:val="22"/>
-                <w:lang w:val="el-GR" w:eastAsia="el-GR"/>
               </w:rPr>
               <w:tab/>
             </w:r>
             <w:r>
               <w:rPr>
-                <w:rStyle w:val="-"/>
+                <w:rStyle w:val="Hyperlink"/>
                 <w:noProof/>
                 <w:lang w:val="el-GR"/>
               </w:rPr>
@@ -515,7 +507,7 @@
                 <w:noProof/>
                 <w:webHidden/>
               </w:rPr>
-              <w:instrText xml:space="preserve"> PAGEREF _Toc532034993 \h </w:instrText>
+              <w:instrText xml:space="preserve"> PAGEREF _Toc532138563 \h </w:instrText>
             </w:r>
             <w:r>
               <w:rPr>
@@ -548,7 +540,7 @@
         </w:p>
         <w:p>
           <w:pPr>
-            <w:pStyle w:val="30"/>
+            <w:pStyle w:val="TOC3"/>
             <w:tabs>
               <w:tab w:val="left" w:pos="1320"/>
               <w:tab w:val="right" w:leader="dot" w:pos="9350"/>
@@ -557,13 +549,12 @@
               <w:rFonts w:asciiTheme="minorHAnsi" w:eastAsiaTheme="minorEastAsia" w:hAnsiTheme="minorHAnsi"/>
               <w:noProof/>
               <w:sz w:val="22"/>
-              <w:lang w:val="el-GR" w:eastAsia="el-GR"/>
             </w:rPr>
           </w:pPr>
-          <w:hyperlink w:anchor="_Toc532034994" w:history="1">
-            <w:r>
-              <w:rPr>
-                <w:rStyle w:val="-"/>
+          <w:hyperlink w:anchor="_Toc532138564" w:history="1">
+            <w:r>
+              <w:rPr>
+                <w:rStyle w:val="Hyperlink"/>
                 <w:noProof/>
               </w:rPr>
               <w:t>1.2.2</w:t>
@@ -573,13 +564,12 @@
                 <w:rFonts w:asciiTheme="minorHAnsi" w:eastAsiaTheme="minorEastAsia" w:hAnsiTheme="minorHAnsi"/>
                 <w:noProof/>
                 <w:sz w:val="22"/>
-                <w:lang w:val="el-GR" w:eastAsia="el-GR"/>
               </w:rPr>
               <w:tab/>
             </w:r>
             <w:r>
               <w:rPr>
-                <w:rStyle w:val="-"/>
+                <w:rStyle w:val="Hyperlink"/>
                 <w:noProof/>
                 <w:lang w:val="el-GR"/>
               </w:rPr>
@@ -604,7 +594,7 @@
                 <w:noProof/>
                 <w:webHidden/>
               </w:rPr>
-              <w:instrText xml:space="preserve"> PAGEREF _Toc532034994 \h </w:instrText>
+              <w:instrText xml:space="preserve"> PAGEREF _Toc532138564 \h </w:instrText>
             </w:r>
             <w:r>
               <w:rPr>
@@ -637,7 +627,7 @@
         </w:p>
         <w:p>
           <w:pPr>
-            <w:pStyle w:val="20"/>
+            <w:pStyle w:val="TOC2"/>
             <w:tabs>
               <w:tab w:val="left" w:pos="880"/>
               <w:tab w:val="right" w:leader="dot" w:pos="9350"/>
@@ -646,13 +636,12 @@
               <w:rFonts w:asciiTheme="minorHAnsi" w:eastAsiaTheme="minorEastAsia" w:hAnsiTheme="minorHAnsi"/>
               <w:noProof/>
               <w:sz w:val="22"/>
-              <w:lang w:val="el-GR" w:eastAsia="el-GR"/>
             </w:rPr>
           </w:pPr>
-          <w:hyperlink w:anchor="_Toc532034995" w:history="1">
-            <w:r>
-              <w:rPr>
-                <w:rStyle w:val="-"/>
+          <w:hyperlink w:anchor="_Toc532138565" w:history="1">
+            <w:r>
+              <w:rPr>
+                <w:rStyle w:val="Hyperlink"/>
                 <w:noProof/>
               </w:rPr>
               <w:t>1.3</w:t>
@@ -662,16 +651,29 @@
                 <w:rFonts w:asciiTheme="minorHAnsi" w:eastAsiaTheme="minorEastAsia" w:hAnsiTheme="minorHAnsi"/>
                 <w:noProof/>
                 <w:sz w:val="22"/>
-                <w:lang w:val="el-GR" w:eastAsia="el-GR"/>
               </w:rPr>
               <w:tab/>
             </w:r>
             <w:r>
               <w:rPr>
-                <w:rStyle w:val="-"/>
-                <w:noProof/>
-              </w:rPr>
-              <w:t>Εγχειρίδιο σύντομης αναφοράς</w:t>
+                <w:rStyle w:val="Hyperlink"/>
+                <w:noProof/>
+              </w:rPr>
+              <w:t>Εγχειρίδιο σύντομης</w:t>
+            </w:r>
+            <w:r>
+              <w:rPr>
+                <w:rStyle w:val="Hyperlink"/>
+                <w:noProof/>
+              </w:rPr>
+              <w:t xml:space="preserve"> </w:t>
+            </w:r>
+            <w:r>
+              <w:rPr>
+                <w:rStyle w:val="Hyperlink"/>
+                <w:noProof/>
+              </w:rPr>
+              <w:t>αναφοράς</w:t>
             </w:r>
             <w:r>
               <w:rPr>
@@ -692,7 +694,7 @@
                 <w:noProof/>
                 <w:webHidden/>
               </w:rPr>
-              <w:instrText xml:space="preserve"> PAGEREF _Toc532034995 \h </w:instrText>
+              <w:instrText xml:space="preserve"> PAGEREF _Toc532138565 \h </w:instrText>
             </w:r>
             <w:r>
               <w:rPr>
@@ -725,7 +727,7 @@
         </w:p>
         <w:p>
           <w:pPr>
-            <w:pStyle w:val="30"/>
+            <w:pStyle w:val="TOC3"/>
             <w:tabs>
               <w:tab w:val="left" w:pos="1320"/>
               <w:tab w:val="right" w:leader="dot" w:pos="9350"/>
@@ -734,13 +736,12 @@
               <w:rFonts w:asciiTheme="minorHAnsi" w:eastAsiaTheme="minorEastAsia" w:hAnsiTheme="minorHAnsi"/>
               <w:noProof/>
               <w:sz w:val="22"/>
-              <w:lang w:val="el-GR" w:eastAsia="el-GR"/>
             </w:rPr>
           </w:pPr>
-          <w:hyperlink w:anchor="_Toc532034996" w:history="1">
-            <w:r>
-              <w:rPr>
-                <w:rStyle w:val="-"/>
+          <w:hyperlink w:anchor="_Toc532138566" w:history="1">
+            <w:r>
+              <w:rPr>
+                <w:rStyle w:val="Hyperlink"/>
                 <w:noProof/>
                 <w:lang w:val="el-GR"/>
               </w:rPr>
@@ -751,13 +752,12 @@
                 <w:rFonts w:asciiTheme="minorHAnsi" w:eastAsiaTheme="minorEastAsia" w:hAnsiTheme="minorHAnsi"/>
                 <w:noProof/>
                 <w:sz w:val="22"/>
-                <w:lang w:val="el-GR" w:eastAsia="el-GR"/>
               </w:rPr>
               <w:tab/>
             </w:r>
             <w:r>
               <w:rPr>
-                <w:rStyle w:val="-"/>
+                <w:rStyle w:val="Hyperlink"/>
                 <w:noProof/>
                 <w:lang w:val="el-GR"/>
               </w:rPr>
@@ -782,7 +782,7 @@
                 <w:noProof/>
                 <w:webHidden/>
               </w:rPr>
-              <w:instrText xml:space="preserve"> PAGEREF _Toc532034996 \h </w:instrText>
+              <w:instrText xml:space="preserve"> PAGEREF _Toc532138566 \h </w:instrText>
             </w:r>
             <w:r>
               <w:rPr>
@@ -815,7 +815,7 @@
         </w:p>
         <w:p>
           <w:pPr>
-            <w:pStyle w:val="30"/>
+            <w:pStyle w:val="TOC3"/>
             <w:tabs>
               <w:tab w:val="left" w:pos="1320"/>
               <w:tab w:val="right" w:leader="dot" w:pos="9350"/>
@@ -824,13 +824,12 @@
               <w:rFonts w:asciiTheme="minorHAnsi" w:eastAsiaTheme="minorEastAsia" w:hAnsiTheme="minorHAnsi"/>
               <w:noProof/>
               <w:sz w:val="22"/>
-              <w:lang w:val="el-GR" w:eastAsia="el-GR"/>
             </w:rPr>
           </w:pPr>
-          <w:hyperlink w:anchor="_Toc532034997" w:history="1">
-            <w:r>
-              <w:rPr>
-                <w:rStyle w:val="-"/>
+          <w:hyperlink w:anchor="_Toc532138567" w:history="1">
+            <w:r>
+              <w:rPr>
+                <w:rStyle w:val="Hyperlink"/>
                 <w:noProof/>
                 <w:lang w:val="el-GR"/>
               </w:rPr>
@@ -841,13 +840,12 @@
                 <w:rFonts w:asciiTheme="minorHAnsi" w:eastAsiaTheme="minorEastAsia" w:hAnsiTheme="minorHAnsi"/>
                 <w:noProof/>
                 <w:sz w:val="22"/>
-                <w:lang w:val="el-GR" w:eastAsia="el-GR"/>
               </w:rPr>
               <w:tab/>
             </w:r>
             <w:r>
               <w:rPr>
-                <w:rStyle w:val="-"/>
+                <w:rStyle w:val="Hyperlink"/>
                 <w:noProof/>
                 <w:lang w:val="el-GR"/>
               </w:rPr>
@@ -872,7 +870,7 @@
                 <w:noProof/>
                 <w:webHidden/>
               </w:rPr>
-              <w:instrText xml:space="preserve"> PAGEREF _Toc532034997 \h </w:instrText>
+              <w:instrText xml:space="preserve"> PAGEREF _Toc532138567 \h </w:instrText>
             </w:r>
             <w:r>
               <w:rPr>
@@ -905,7 +903,7 @@
         </w:p>
         <w:p>
           <w:pPr>
-            <w:pStyle w:val="20"/>
+            <w:pStyle w:val="TOC2"/>
             <w:tabs>
               <w:tab w:val="left" w:pos="880"/>
               <w:tab w:val="right" w:leader="dot" w:pos="9350"/>
@@ -914,13 +912,12 @@
               <w:rFonts w:asciiTheme="minorHAnsi" w:eastAsiaTheme="minorEastAsia" w:hAnsiTheme="minorHAnsi"/>
               <w:noProof/>
               <w:sz w:val="22"/>
-              <w:lang w:val="el-GR" w:eastAsia="el-GR"/>
             </w:rPr>
           </w:pPr>
-          <w:hyperlink w:anchor="_Toc532034998" w:history="1">
-            <w:r>
-              <w:rPr>
-                <w:rStyle w:val="-"/>
+          <w:hyperlink w:anchor="_Toc532138568" w:history="1">
+            <w:r>
+              <w:rPr>
+                <w:rStyle w:val="Hyperlink"/>
                 <w:noProof/>
               </w:rPr>
               <w:t>1.4</w:t>
@@ -930,13 +927,12 @@
                 <w:rFonts w:asciiTheme="minorHAnsi" w:eastAsiaTheme="minorEastAsia" w:hAnsiTheme="minorHAnsi"/>
                 <w:noProof/>
                 <w:sz w:val="22"/>
-                <w:lang w:val="el-GR" w:eastAsia="el-GR"/>
               </w:rPr>
               <w:tab/>
             </w:r>
             <w:r>
               <w:rPr>
-                <w:rStyle w:val="-"/>
+                <w:rStyle w:val="Hyperlink"/>
                 <w:noProof/>
               </w:rPr>
               <w:t>Αναλυτικό εγχειρίδιο αναφοράς</w:t>
@@ -960,7 +956,7 @@
                 <w:noProof/>
                 <w:webHidden/>
               </w:rPr>
-              <w:instrText xml:space="preserve"> PAGEREF _Toc532034998 \h </w:instrText>
+              <w:instrText xml:space="preserve"> PAGEREF _Toc532138568 \h </w:instrText>
             </w:r>
             <w:r>
               <w:rPr>
@@ -993,7 +989,7 @@
         </w:p>
         <w:p>
           <w:pPr>
-            <w:pStyle w:val="30"/>
+            <w:pStyle w:val="TOC3"/>
             <w:tabs>
               <w:tab w:val="left" w:pos="1320"/>
               <w:tab w:val="right" w:leader="dot" w:pos="9350"/>
@@ -1002,13 +998,12 @@
               <w:rFonts w:asciiTheme="minorHAnsi" w:eastAsiaTheme="minorEastAsia" w:hAnsiTheme="minorHAnsi"/>
               <w:noProof/>
               <w:sz w:val="22"/>
-              <w:lang w:val="el-GR" w:eastAsia="el-GR"/>
             </w:rPr>
           </w:pPr>
-          <w:hyperlink w:anchor="_Toc532034999" w:history="1">
-            <w:r>
-              <w:rPr>
-                <w:rStyle w:val="-"/>
+          <w:hyperlink w:anchor="_Toc532138569" w:history="1">
+            <w:r>
+              <w:rPr>
+                <w:rStyle w:val="Hyperlink"/>
                 <w:noProof/>
               </w:rPr>
               <w:t>1.4.1</w:t>
@@ -1018,13 +1013,12 @@
                 <w:rFonts w:asciiTheme="minorHAnsi" w:eastAsiaTheme="minorEastAsia" w:hAnsiTheme="minorHAnsi"/>
                 <w:noProof/>
                 <w:sz w:val="22"/>
-                <w:lang w:val="el-GR" w:eastAsia="el-GR"/>
               </w:rPr>
               <w:tab/>
             </w:r>
             <w:r>
               <w:rPr>
-                <w:rStyle w:val="-"/>
+                <w:rStyle w:val="Hyperlink"/>
                 <w:noProof/>
                 <w:lang w:val="el-GR"/>
               </w:rPr>
@@ -1049,7 +1043,7 @@
                 <w:noProof/>
                 <w:webHidden/>
               </w:rPr>
-              <w:instrText xml:space="preserve"> PAGEREF _Toc532034999 \h </w:instrText>
+              <w:instrText xml:space="preserve"> PAGEREF _Toc532138569 \h </w:instrText>
             </w:r>
             <w:r>
               <w:rPr>
@@ -1082,7 +1076,7 @@
         </w:p>
         <w:p>
           <w:pPr>
-            <w:pStyle w:val="30"/>
+            <w:pStyle w:val="TOC3"/>
             <w:tabs>
               <w:tab w:val="left" w:pos="1320"/>
               <w:tab w:val="right" w:leader="dot" w:pos="9350"/>
@@ -1091,13 +1085,12 @@
               <w:rFonts w:asciiTheme="minorHAnsi" w:eastAsiaTheme="minorEastAsia" w:hAnsiTheme="minorHAnsi"/>
               <w:noProof/>
               <w:sz w:val="22"/>
-              <w:lang w:val="el-GR" w:eastAsia="el-GR"/>
             </w:rPr>
           </w:pPr>
-          <w:hyperlink w:anchor="_Toc532035000" w:history="1">
-            <w:r>
-              <w:rPr>
-                <w:rStyle w:val="-"/>
+          <w:hyperlink w:anchor="_Toc532138570" w:history="1">
+            <w:r>
+              <w:rPr>
+                <w:rStyle w:val="Hyperlink"/>
                 <w:noProof/>
                 <w:lang w:val="el-GR"/>
               </w:rPr>
@@ -1108,13 +1101,12 @@
                 <w:rFonts w:asciiTheme="minorHAnsi" w:eastAsiaTheme="minorEastAsia" w:hAnsiTheme="minorHAnsi"/>
                 <w:noProof/>
                 <w:sz w:val="22"/>
-                <w:lang w:val="el-GR" w:eastAsia="el-GR"/>
               </w:rPr>
               <w:tab/>
             </w:r>
             <w:r>
               <w:rPr>
-                <w:rStyle w:val="-"/>
+                <w:rStyle w:val="Hyperlink"/>
                 <w:noProof/>
                 <w:lang w:val="el-GR"/>
               </w:rPr>
@@ -1139,7 +1131,7 @@
                 <w:noProof/>
                 <w:webHidden/>
               </w:rPr>
-              <w:instrText xml:space="preserve"> PAGEREF _Toc532035000 \h </w:instrText>
+              <w:instrText xml:space="preserve"> PAGEREF _Toc532138570 \h </w:instrText>
             </w:r>
             <w:r>
               <w:rPr>
@@ -1172,7 +1164,7 @@
         </w:p>
         <w:p>
           <w:pPr>
-            <w:pStyle w:val="30"/>
+            <w:pStyle w:val="TOC3"/>
             <w:tabs>
               <w:tab w:val="left" w:pos="1320"/>
               <w:tab w:val="right" w:leader="dot" w:pos="9350"/>
@@ -1181,13 +1173,12 @@
               <w:rFonts w:asciiTheme="minorHAnsi" w:eastAsiaTheme="minorEastAsia" w:hAnsiTheme="minorHAnsi"/>
               <w:noProof/>
               <w:sz w:val="22"/>
-              <w:lang w:val="el-GR" w:eastAsia="el-GR"/>
             </w:rPr>
           </w:pPr>
-          <w:hyperlink w:anchor="_Toc532035001" w:history="1">
-            <w:r>
-              <w:rPr>
-                <w:rStyle w:val="-"/>
+          <w:hyperlink w:anchor="_Toc532138571" w:history="1">
+            <w:r>
+              <w:rPr>
+                <w:rStyle w:val="Hyperlink"/>
                 <w:noProof/>
                 <w:lang w:val="el-GR"/>
               </w:rPr>
@@ -1198,13 +1189,12 @@
                 <w:rFonts w:asciiTheme="minorHAnsi" w:eastAsiaTheme="minorEastAsia" w:hAnsiTheme="minorHAnsi"/>
                 <w:noProof/>
                 <w:sz w:val="22"/>
-                <w:lang w:val="el-GR" w:eastAsia="el-GR"/>
               </w:rPr>
               <w:tab/>
             </w:r>
             <w:r>
               <w:rPr>
-                <w:rStyle w:val="-"/>
+                <w:rStyle w:val="Hyperlink"/>
                 <w:noProof/>
                 <w:lang w:val="el-GR"/>
               </w:rPr>
@@ -1229,7 +1219,7 @@
                 <w:noProof/>
                 <w:webHidden/>
               </w:rPr>
-              <w:instrText xml:space="preserve"> PAGEREF _Toc532035001 \h </w:instrText>
+              <w:instrText xml:space="preserve"> PAGEREF _Toc532138571 \h </w:instrText>
             </w:r>
             <w:r>
               <w:rPr>
@@ -1262,18 +1252,17 @@
         </w:p>
         <w:p>
           <w:pPr>
-            <w:pStyle w:val="10"/>
+            <w:pStyle w:val="TOC1"/>
             <w:rPr>
               <w:rFonts w:asciiTheme="minorHAnsi" w:eastAsiaTheme="minorEastAsia" w:hAnsiTheme="minorHAnsi"/>
               <w:noProof/>
               <w:sz w:val="22"/>
-              <w:lang w:val="el-GR" w:eastAsia="el-GR"/>
             </w:rPr>
           </w:pPr>
-          <w:hyperlink w:anchor="_Toc532035002" w:history="1">
-            <w:r>
-              <w:rPr>
-                <w:rStyle w:val="-"/>
+          <w:hyperlink w:anchor="_Toc532138572" w:history="1">
+            <w:r>
+              <w:rPr>
+                <w:rStyle w:val="Hyperlink"/>
                 <w:noProof/>
               </w:rPr>
               <w:t>2</w:t>
@@ -1283,13 +1272,12 @@
                 <w:rFonts w:asciiTheme="minorHAnsi" w:eastAsiaTheme="minorEastAsia" w:hAnsiTheme="minorHAnsi"/>
                 <w:noProof/>
                 <w:sz w:val="22"/>
-                <w:lang w:val="el-GR" w:eastAsia="el-GR"/>
               </w:rPr>
               <w:tab/>
             </w:r>
             <w:r>
               <w:rPr>
-                <w:rStyle w:val="-"/>
+                <w:rStyle w:val="Hyperlink"/>
                 <w:noProof/>
               </w:rPr>
               <w:t>Online Σύστημα Παραγγελιών</w:t>
@@ -1313,7 +1301,7 @@
                 <w:noProof/>
                 <w:webHidden/>
               </w:rPr>
-              <w:instrText xml:space="preserve"> PAGEREF _Toc532035002 \h </w:instrText>
+              <w:instrText xml:space="preserve"> PAGEREF _Toc532138572 \h </w:instrText>
             </w:r>
             <w:r>
               <w:rPr>
@@ -1346,7 +1334,7 @@
         </w:p>
         <w:p>
           <w:pPr>
-            <w:pStyle w:val="20"/>
+            <w:pStyle w:val="TOC2"/>
             <w:tabs>
               <w:tab w:val="left" w:pos="880"/>
               <w:tab w:val="right" w:leader="dot" w:pos="9350"/>
@@ -1355,13 +1343,12 @@
               <w:rFonts w:asciiTheme="minorHAnsi" w:eastAsiaTheme="minorEastAsia" w:hAnsiTheme="minorHAnsi"/>
               <w:noProof/>
               <w:sz w:val="22"/>
-              <w:lang w:val="el-GR" w:eastAsia="el-GR"/>
             </w:rPr>
           </w:pPr>
-          <w:hyperlink w:anchor="_Toc532035003" w:history="1">
-            <w:r>
-              <w:rPr>
-                <w:rStyle w:val="-"/>
+          <w:hyperlink w:anchor="_Toc532138573" w:history="1">
+            <w:r>
+              <w:rPr>
+                <w:rStyle w:val="Hyperlink"/>
                 <w:noProof/>
               </w:rPr>
               <w:t>2.1</w:t>
@@ -1371,13 +1358,12 @@
                 <w:rFonts w:asciiTheme="minorHAnsi" w:eastAsiaTheme="minorEastAsia" w:hAnsiTheme="minorHAnsi"/>
                 <w:noProof/>
                 <w:sz w:val="22"/>
-                <w:lang w:val="el-GR" w:eastAsia="el-GR"/>
               </w:rPr>
               <w:tab/>
             </w:r>
             <w:r>
               <w:rPr>
-                <w:rStyle w:val="-"/>
+                <w:rStyle w:val="Hyperlink"/>
                 <w:noProof/>
               </w:rPr>
               <w:t>Ιεραρχική ανάλυση</w:t>
@@ -1401,7 +1387,7 @@
                 <w:noProof/>
                 <w:webHidden/>
               </w:rPr>
-              <w:instrText xml:space="preserve"> PAGEREF _Toc532035003 \h </w:instrText>
+              <w:instrText xml:space="preserve"> PAGEREF _Toc532138573 \h </w:instrText>
             </w:r>
             <w:r>
               <w:rPr>
@@ -1434,7 +1420,7 @@
         </w:p>
         <w:p>
           <w:pPr>
-            <w:pStyle w:val="20"/>
+            <w:pStyle w:val="TOC2"/>
             <w:tabs>
               <w:tab w:val="left" w:pos="880"/>
               <w:tab w:val="right" w:leader="dot" w:pos="9350"/>
@@ -1443,13 +1429,12 @@
               <w:rFonts w:asciiTheme="minorHAnsi" w:eastAsiaTheme="minorEastAsia" w:hAnsiTheme="minorHAnsi"/>
               <w:noProof/>
               <w:sz w:val="22"/>
-              <w:lang w:val="el-GR" w:eastAsia="el-GR"/>
             </w:rPr>
           </w:pPr>
-          <w:hyperlink w:anchor="_Toc532035004" w:history="1">
-            <w:r>
-              <w:rPr>
-                <w:rStyle w:val="-"/>
+          <w:hyperlink w:anchor="_Toc532138574" w:history="1">
+            <w:r>
+              <w:rPr>
+                <w:rStyle w:val="Hyperlink"/>
                 <w:noProof/>
               </w:rPr>
               <w:t>2.2</w:t>
@@ -1459,13 +1444,12 @@
                 <w:rFonts w:asciiTheme="minorHAnsi" w:eastAsiaTheme="minorEastAsia" w:hAnsiTheme="minorHAnsi"/>
                 <w:noProof/>
                 <w:sz w:val="22"/>
-                <w:lang w:val="el-GR" w:eastAsia="el-GR"/>
               </w:rPr>
               <w:tab/>
             </w:r>
             <w:r>
               <w:rPr>
-                <w:rStyle w:val="-"/>
+                <w:rStyle w:val="Hyperlink"/>
                 <w:noProof/>
               </w:rPr>
               <w:t>Σύντομες σημειώσεις εκκίνησης</w:t>
@@ -1489,7 +1473,7 @@
                 <w:noProof/>
                 <w:webHidden/>
               </w:rPr>
-              <w:instrText xml:space="preserve"> PAGEREF _Toc532035004 \h </w:instrText>
+              <w:instrText xml:space="preserve"> PAGEREF _Toc532138574 \h </w:instrText>
             </w:r>
             <w:r>
               <w:rPr>
@@ -1522,7 +1506,7 @@
         </w:p>
         <w:p>
           <w:pPr>
-            <w:pStyle w:val="20"/>
+            <w:pStyle w:val="TOC2"/>
             <w:tabs>
               <w:tab w:val="left" w:pos="880"/>
               <w:tab w:val="right" w:leader="dot" w:pos="9350"/>
@@ -1531,13 +1515,12 @@
               <w:rFonts w:asciiTheme="minorHAnsi" w:eastAsiaTheme="minorEastAsia" w:hAnsiTheme="minorHAnsi"/>
               <w:noProof/>
               <w:sz w:val="22"/>
-              <w:lang w:val="el-GR" w:eastAsia="el-GR"/>
             </w:rPr>
           </w:pPr>
-          <w:hyperlink w:anchor="_Toc532035005" w:history="1">
-            <w:r>
-              <w:rPr>
-                <w:rStyle w:val="-"/>
+          <w:hyperlink w:anchor="_Toc532138575" w:history="1">
+            <w:r>
+              <w:rPr>
+                <w:rStyle w:val="Hyperlink"/>
                 <w:noProof/>
               </w:rPr>
               <w:t>2.3</w:t>
@@ -1547,13 +1530,12 @@
                 <w:rFonts w:asciiTheme="minorHAnsi" w:eastAsiaTheme="minorEastAsia" w:hAnsiTheme="minorHAnsi"/>
                 <w:noProof/>
                 <w:sz w:val="22"/>
-                <w:lang w:val="el-GR" w:eastAsia="el-GR"/>
               </w:rPr>
               <w:tab/>
             </w:r>
             <w:r>
               <w:rPr>
-                <w:rStyle w:val="-"/>
+                <w:rStyle w:val="Hyperlink"/>
                 <w:noProof/>
               </w:rPr>
               <w:t>Εγχειρίδιο σύντομης αναφοράς</w:t>
@@ -1577,7 +1559,7 @@
                 <w:noProof/>
                 <w:webHidden/>
               </w:rPr>
-              <w:instrText xml:space="preserve"> PAGEREF _Toc532035005 \h </w:instrText>
+              <w:instrText xml:space="preserve"> PAGEREF _Toc532138575 \h </w:instrText>
             </w:r>
             <w:r>
               <w:rPr>
@@ -1610,7 +1592,7 @@
         </w:p>
         <w:p>
           <w:pPr>
-            <w:pStyle w:val="30"/>
+            <w:pStyle w:val="TOC3"/>
             <w:tabs>
               <w:tab w:val="left" w:pos="1320"/>
               <w:tab w:val="right" w:leader="dot" w:pos="9350"/>
@@ -1619,13 +1601,12 @@
               <w:rFonts w:asciiTheme="minorHAnsi" w:eastAsiaTheme="minorEastAsia" w:hAnsiTheme="minorHAnsi"/>
               <w:noProof/>
               <w:sz w:val="22"/>
-              <w:lang w:val="el-GR" w:eastAsia="el-GR"/>
             </w:rPr>
           </w:pPr>
-          <w:hyperlink w:anchor="_Toc532035011" w:history="1">
-            <w:r>
-              <w:rPr>
-                <w:rStyle w:val="-"/>
+          <w:hyperlink w:anchor="_Toc532138581" w:history="1">
+            <w:r>
+              <w:rPr>
+                <w:rStyle w:val="Hyperlink"/>
                 <w:noProof/>
                 <w:lang w:val="el-GR"/>
               </w:rPr>
@@ -1636,13 +1617,12 @@
                 <w:rFonts w:asciiTheme="minorHAnsi" w:eastAsiaTheme="minorEastAsia" w:hAnsiTheme="minorHAnsi"/>
                 <w:noProof/>
                 <w:sz w:val="22"/>
-                <w:lang w:val="el-GR" w:eastAsia="el-GR"/>
               </w:rPr>
               <w:tab/>
             </w:r>
             <w:r>
               <w:rPr>
-                <w:rStyle w:val="-"/>
+                <w:rStyle w:val="Hyperlink"/>
                 <w:noProof/>
                 <w:lang w:val="el-GR"/>
               </w:rPr>
@@ -1667,7 +1647,7 @@
                 <w:noProof/>
                 <w:webHidden/>
               </w:rPr>
-              <w:instrText xml:space="preserve"> PAGEREF _Toc532035011 \h </w:instrText>
+              <w:instrText xml:space="preserve"> PAGEREF _Toc532138581 \h </w:instrText>
             </w:r>
             <w:r>
               <w:rPr>
@@ -1700,7 +1680,7 @@
         </w:p>
         <w:p>
           <w:pPr>
-            <w:pStyle w:val="30"/>
+            <w:pStyle w:val="TOC3"/>
             <w:tabs>
               <w:tab w:val="left" w:pos="1320"/>
               <w:tab w:val="right" w:leader="dot" w:pos="9350"/>
@@ -1709,13 +1689,12 @@
               <w:rFonts w:asciiTheme="minorHAnsi" w:eastAsiaTheme="minorEastAsia" w:hAnsiTheme="minorHAnsi"/>
               <w:noProof/>
               <w:sz w:val="22"/>
-              <w:lang w:val="el-GR" w:eastAsia="el-GR"/>
             </w:rPr>
           </w:pPr>
-          <w:hyperlink w:anchor="_Toc532035012" w:history="1">
-            <w:r>
-              <w:rPr>
-                <w:rStyle w:val="-"/>
+          <w:hyperlink w:anchor="_Toc532138582" w:history="1">
+            <w:r>
+              <w:rPr>
+                <w:rStyle w:val="Hyperlink"/>
                 <w:noProof/>
                 <w:lang w:val="el-GR"/>
               </w:rPr>
@@ -1726,13 +1705,12 @@
                 <w:rFonts w:asciiTheme="minorHAnsi" w:eastAsiaTheme="minorEastAsia" w:hAnsiTheme="minorHAnsi"/>
                 <w:noProof/>
                 <w:sz w:val="22"/>
-                <w:lang w:val="el-GR" w:eastAsia="el-GR"/>
               </w:rPr>
               <w:tab/>
             </w:r>
             <w:r>
               <w:rPr>
-                <w:rStyle w:val="-"/>
+                <w:rStyle w:val="Hyperlink"/>
                 <w:noProof/>
                 <w:lang w:val="el-GR"/>
               </w:rPr>
@@ -1757,7 +1735,7 @@
                 <w:noProof/>
                 <w:webHidden/>
               </w:rPr>
-              <w:instrText xml:space="preserve"> PAGEREF _Toc532035012 \h </w:instrText>
+              <w:instrText xml:space="preserve"> PAGEREF _Toc532138582 \h </w:instrText>
             </w:r>
             <w:r>
               <w:rPr>
@@ -1790,7 +1768,7 @@
         </w:p>
         <w:p>
           <w:pPr>
-            <w:pStyle w:val="30"/>
+            <w:pStyle w:val="TOC3"/>
             <w:tabs>
               <w:tab w:val="left" w:pos="1320"/>
               <w:tab w:val="right" w:leader="dot" w:pos="9350"/>
@@ -1799,13 +1777,12 @@
               <w:rFonts w:asciiTheme="minorHAnsi" w:eastAsiaTheme="minorEastAsia" w:hAnsiTheme="minorHAnsi"/>
               <w:noProof/>
               <w:sz w:val="22"/>
-              <w:lang w:val="el-GR" w:eastAsia="el-GR"/>
             </w:rPr>
           </w:pPr>
-          <w:hyperlink w:anchor="_Toc532035013" w:history="1">
-            <w:r>
-              <w:rPr>
-                <w:rStyle w:val="-"/>
+          <w:hyperlink w:anchor="_Toc532138583" w:history="1">
+            <w:r>
+              <w:rPr>
+                <w:rStyle w:val="Hyperlink"/>
                 <w:noProof/>
                 <w:lang w:val="el-GR"/>
               </w:rPr>
@@ -1816,13 +1793,12 @@
                 <w:rFonts w:asciiTheme="minorHAnsi" w:eastAsiaTheme="minorEastAsia" w:hAnsiTheme="minorHAnsi"/>
                 <w:noProof/>
                 <w:sz w:val="22"/>
-                <w:lang w:val="el-GR" w:eastAsia="el-GR"/>
               </w:rPr>
               <w:tab/>
             </w:r>
             <w:r>
               <w:rPr>
-                <w:rStyle w:val="-"/>
+                <w:rStyle w:val="Hyperlink"/>
                 <w:noProof/>
                 <w:lang w:val="el-GR"/>
               </w:rPr>
@@ -1847,7 +1823,7 @@
                 <w:noProof/>
                 <w:webHidden/>
               </w:rPr>
-              <w:instrText xml:space="preserve"> PAGEREF _Toc532035013 \h </w:instrText>
+              <w:instrText xml:space="preserve"> PAGEREF _Toc532138583 \h </w:instrText>
             </w:r>
             <w:r>
               <w:rPr>
@@ -1880,7 +1856,7 @@
         </w:p>
         <w:p>
           <w:pPr>
-            <w:pStyle w:val="20"/>
+            <w:pStyle w:val="TOC2"/>
             <w:tabs>
               <w:tab w:val="left" w:pos="880"/>
               <w:tab w:val="right" w:leader="dot" w:pos="9350"/>
@@ -1889,13 +1865,12 @@
               <w:rFonts w:asciiTheme="minorHAnsi" w:eastAsiaTheme="minorEastAsia" w:hAnsiTheme="minorHAnsi"/>
               <w:noProof/>
               <w:sz w:val="22"/>
-              <w:lang w:val="el-GR" w:eastAsia="el-GR"/>
             </w:rPr>
           </w:pPr>
-          <w:hyperlink w:anchor="_Toc532035014" w:history="1">
-            <w:r>
-              <w:rPr>
-                <w:rStyle w:val="-"/>
+          <w:hyperlink w:anchor="_Toc532138584" w:history="1">
+            <w:r>
+              <w:rPr>
+                <w:rStyle w:val="Hyperlink"/>
                 <w:noProof/>
               </w:rPr>
               <w:t>2.4</w:t>
@@ -1905,13 +1880,12 @@
                 <w:rFonts w:asciiTheme="minorHAnsi" w:eastAsiaTheme="minorEastAsia" w:hAnsiTheme="minorHAnsi"/>
                 <w:noProof/>
                 <w:sz w:val="22"/>
-                <w:lang w:val="el-GR" w:eastAsia="el-GR"/>
               </w:rPr>
               <w:tab/>
             </w:r>
             <w:r>
               <w:rPr>
-                <w:rStyle w:val="-"/>
+                <w:rStyle w:val="Hyperlink"/>
                 <w:noProof/>
               </w:rPr>
               <w:t>Αναλυτικό εγχειρίδιο αναφοράς</w:t>
@@ -1935,7 +1909,7 @@
                 <w:noProof/>
                 <w:webHidden/>
               </w:rPr>
-              <w:instrText xml:space="preserve"> PAGEREF _Toc532035014 \h </w:instrText>
+              <w:instrText xml:space="preserve"> PAGEREF _Toc532138584 \h </w:instrText>
             </w:r>
             <w:r>
               <w:rPr>
@@ -1968,7 +1942,7 @@
         </w:p>
         <w:p>
           <w:pPr>
-            <w:pStyle w:val="30"/>
+            <w:pStyle w:val="TOC3"/>
             <w:tabs>
               <w:tab w:val="left" w:pos="1320"/>
               <w:tab w:val="right" w:leader="dot" w:pos="9350"/>
@@ -1977,13 +1951,12 @@
               <w:rFonts w:asciiTheme="minorHAnsi" w:eastAsiaTheme="minorEastAsia" w:hAnsiTheme="minorHAnsi"/>
               <w:noProof/>
               <w:sz w:val="22"/>
-              <w:lang w:val="el-GR" w:eastAsia="el-GR"/>
             </w:rPr>
           </w:pPr>
-          <w:hyperlink w:anchor="_Toc532035016" w:history="1">
-            <w:r>
-              <w:rPr>
-                <w:rStyle w:val="-"/>
+          <w:hyperlink w:anchor="_Toc532138586" w:history="1">
+            <w:r>
+              <w:rPr>
+                <w:rStyle w:val="Hyperlink"/>
                 <w:noProof/>
               </w:rPr>
               <w:t>2.4.1</w:t>
@@ -1993,13 +1966,12 @@
                 <w:rFonts w:asciiTheme="minorHAnsi" w:eastAsiaTheme="minorEastAsia" w:hAnsiTheme="minorHAnsi"/>
                 <w:noProof/>
                 <w:sz w:val="22"/>
-                <w:lang w:val="el-GR" w:eastAsia="el-GR"/>
               </w:rPr>
               <w:tab/>
             </w:r>
             <w:r>
               <w:rPr>
-                <w:rStyle w:val="-"/>
+                <w:rStyle w:val="Hyperlink"/>
                 <w:noProof/>
                 <w:lang w:val="el-GR"/>
               </w:rPr>
@@ -2024,7 +1996,7 @@
                 <w:noProof/>
                 <w:webHidden/>
               </w:rPr>
-              <w:instrText xml:space="preserve"> PAGEREF _Toc532035016 \h </w:instrText>
+              <w:instrText xml:space="preserve"> PAGEREF _Toc532138586 \h </w:instrText>
             </w:r>
             <w:r>
               <w:rPr>
@@ -2057,7 +2029,7 @@
         </w:p>
         <w:p>
           <w:pPr>
-            <w:pStyle w:val="30"/>
+            <w:pStyle w:val="TOC3"/>
             <w:tabs>
               <w:tab w:val="left" w:pos="1320"/>
               <w:tab w:val="right" w:leader="dot" w:pos="9350"/>
@@ -2066,13 +2038,12 @@
               <w:rFonts w:asciiTheme="minorHAnsi" w:eastAsiaTheme="minorEastAsia" w:hAnsiTheme="minorHAnsi"/>
               <w:noProof/>
               <w:sz w:val="22"/>
-              <w:lang w:val="el-GR" w:eastAsia="el-GR"/>
             </w:rPr>
           </w:pPr>
-          <w:hyperlink w:anchor="_Toc532035017" w:history="1">
-            <w:r>
-              <w:rPr>
-                <w:rStyle w:val="-"/>
+          <w:hyperlink w:anchor="_Toc532138587" w:history="1">
+            <w:r>
+              <w:rPr>
+                <w:rStyle w:val="Hyperlink"/>
                 <w:noProof/>
                 <w:lang w:val="el-GR"/>
               </w:rPr>
@@ -2083,13 +2054,12 @@
                 <w:rFonts w:asciiTheme="minorHAnsi" w:eastAsiaTheme="minorEastAsia" w:hAnsiTheme="minorHAnsi"/>
                 <w:noProof/>
                 <w:sz w:val="22"/>
-                <w:lang w:val="el-GR" w:eastAsia="el-GR"/>
               </w:rPr>
               <w:tab/>
             </w:r>
             <w:r>
               <w:rPr>
-                <w:rStyle w:val="-"/>
+                <w:rStyle w:val="Hyperlink"/>
                 <w:noProof/>
                 <w:lang w:val="el-GR"/>
               </w:rPr>
@@ -2114,7 +2084,7 @@
                 <w:noProof/>
                 <w:webHidden/>
               </w:rPr>
-              <w:instrText xml:space="preserve"> PAGEREF _Toc532035017 \h </w:instrText>
+              <w:instrText xml:space="preserve"> PAGEREF _Toc532138587 \h </w:instrText>
             </w:r>
             <w:r>
               <w:rPr>
@@ -2147,7 +2117,7 @@
         </w:p>
         <w:p>
           <w:pPr>
-            <w:pStyle w:val="30"/>
+            <w:pStyle w:val="TOC3"/>
             <w:tabs>
               <w:tab w:val="left" w:pos="1320"/>
               <w:tab w:val="right" w:leader="dot" w:pos="9350"/>
@@ -2156,13 +2126,12 @@
               <w:rFonts w:asciiTheme="minorHAnsi" w:eastAsiaTheme="minorEastAsia" w:hAnsiTheme="minorHAnsi"/>
               <w:noProof/>
               <w:sz w:val="22"/>
-              <w:lang w:val="el-GR" w:eastAsia="el-GR"/>
             </w:rPr>
           </w:pPr>
-          <w:hyperlink w:anchor="_Toc532035018" w:history="1">
-            <w:r>
-              <w:rPr>
-                <w:rStyle w:val="-"/>
+          <w:hyperlink w:anchor="_Toc532138588" w:history="1">
+            <w:r>
+              <w:rPr>
+                <w:rStyle w:val="Hyperlink"/>
                 <w:noProof/>
                 <w:lang w:val="el-GR"/>
               </w:rPr>
@@ -2173,13 +2142,12 @@
                 <w:rFonts w:asciiTheme="minorHAnsi" w:eastAsiaTheme="minorEastAsia" w:hAnsiTheme="minorHAnsi"/>
                 <w:noProof/>
                 <w:sz w:val="22"/>
-                <w:lang w:val="el-GR" w:eastAsia="el-GR"/>
               </w:rPr>
               <w:tab/>
             </w:r>
             <w:r>
               <w:rPr>
-                <w:rStyle w:val="-"/>
+                <w:rStyle w:val="Hyperlink"/>
                 <w:noProof/>
                 <w:lang w:val="el-GR"/>
               </w:rPr>
@@ -2204,7 +2172,7 @@
                 <w:noProof/>
                 <w:webHidden/>
               </w:rPr>
-              <w:instrText xml:space="preserve"> PAGEREF _Toc532035018 \h </w:instrText>
+              <w:instrText xml:space="preserve"> PAGEREF _Toc532138588 \h </w:instrText>
             </w:r>
             <w:r>
               <w:rPr>
@@ -2257,9 +2225,9 @@
     </w:p>
     <w:p>
       <w:pPr>
-        <w:pStyle w:val="1"/>
-      </w:pPr>
-      <w:bookmarkStart w:id="1" w:name="_Toc532034990"/>
+        <w:pStyle w:val="Heading1"/>
+      </w:pPr>
+      <w:bookmarkStart w:id="1" w:name="_Toc532138560"/>
       <w:r>
         <w:t>Φωτοτυπικ</w:t>
       </w:r>
@@ -2273,9 +2241,9 @@
     </w:p>
     <w:p>
       <w:pPr>
-        <w:pStyle w:val="2"/>
-      </w:pPr>
-      <w:bookmarkStart w:id="2" w:name="_Toc532034991"/>
+        <w:pStyle w:val="Heading2"/>
+      </w:pPr>
+      <w:bookmarkStart w:id="2" w:name="_Toc532138561"/>
       <w:r>
         <w:t>Ιεραρχική Ανάλυση Εργασιών</w:t>
       </w:r>
@@ -2319,7 +2287,7 @@
       </w:r>
       <w:r>
         <w:rPr>
-          <w:rStyle w:val="a9"/>
+          <w:rStyle w:val="FootnoteReference"/>
           <w:lang w:val="el-GR"/>
         </w:rPr>
         <w:footnoteReference w:id="1"/>
@@ -2564,7 +2532,7 @@
     </w:p>
     <w:p>
       <w:pPr>
-        <w:pStyle w:val="a7"/>
+        <w:pStyle w:val="Caption"/>
         <w:jc w:val="center"/>
         <w:rPr>
           <w:lang w:val="el-GR"/>
@@ -2797,7 +2765,7 @@
     </w:p>
     <w:p>
       <w:pPr>
-        <w:pStyle w:val="a7"/>
+        <w:pStyle w:val="Caption"/>
         <w:jc w:val="center"/>
         <w:rPr>
           <w:lang w:val="el-GR"/>
@@ -2811,45 +2779,89 @@
       <w:r>
         <w:t xml:space="preserve">α </w:t>
       </w:r>
-      <w:fldSimple w:instr=" STYLEREF 1 \s ">
-        <w:r>
-          <w:rPr>
-            <w:noProof/>
-          </w:rPr>
-          <w:t>1</w:t>
-        </w:r>
-      </w:fldSimple>
+      <w:r>
+        <w:rPr>
+          <w:noProof/>
+        </w:rPr>
+        <w:fldChar w:fldCharType="begin"/>
+      </w:r>
+      <w:r>
+        <w:rPr>
+          <w:noProof/>
+        </w:rPr>
+        <w:instrText xml:space="preserve"> STYLEREF 1 \s </w:instrText>
+      </w:r>
+      <w:r>
+        <w:rPr>
+          <w:noProof/>
+        </w:rPr>
+        <w:fldChar w:fldCharType="separate"/>
+      </w:r>
+      <w:r>
+        <w:rPr>
+          <w:noProof/>
+        </w:rPr>
+        <w:t>1</w:t>
+      </w:r>
+      <w:r>
+        <w:rPr>
+          <w:noProof/>
+        </w:rPr>
+        <w:fldChar w:fldCharType="end"/>
+      </w:r>
       <w:r>
         <w:t>.</w:t>
       </w:r>
-      <w:fldSimple w:instr=" SEQ Εικόνα \* ARABIC \s 1 ">
-        <w:r>
-          <w:rPr>
-            <w:noProof/>
-          </w:rPr>
-          <w:t>2</w:t>
-        </w:r>
-      </w:fldSimple>
-    </w:p>
-    <w:p>
-      <w:pPr>
-        <w:rPr>
-          <w:lang w:val="el-GR"/>
-        </w:rPr>
-      </w:pPr>
-    </w:p>
-    <w:p>
-      <w:pPr>
-        <w:rPr>
-          <w:lang w:val="el-GR"/>
-        </w:rPr>
-      </w:pPr>
-    </w:p>
-    <w:p>
-      <w:pPr>
-        <w:pStyle w:val="2"/>
-      </w:pPr>
-      <w:bookmarkStart w:id="3" w:name="_Toc532034992"/>
+      <w:r>
+        <w:rPr>
+          <w:noProof/>
+        </w:rPr>
+        <w:fldChar w:fldCharType="begin"/>
+      </w:r>
+      <w:r>
+        <w:rPr>
+          <w:noProof/>
+        </w:rPr>
+        <w:instrText xml:space="preserve"> SEQ Εικόνα \* ARABIC \s 1 </w:instrText>
+      </w:r>
+      <w:r>
+        <w:rPr>
+          <w:noProof/>
+        </w:rPr>
+        <w:fldChar w:fldCharType="separate"/>
+      </w:r>
+      <w:r>
+        <w:rPr>
+          <w:noProof/>
+        </w:rPr>
+        <w:t>2</w:t>
+      </w:r>
+      <w:r>
+        <w:rPr>
+          <w:noProof/>
+        </w:rPr>
+        <w:fldChar w:fldCharType="end"/>
+      </w:r>
+    </w:p>
+    <w:p>
+      <w:pPr>
+        <w:rPr>
+          <w:lang w:val="el-GR"/>
+        </w:rPr>
+      </w:pPr>
+    </w:p>
+    <w:p>
+      <w:pPr>
+        <w:rPr>
+          <w:lang w:val="el-GR"/>
+        </w:rPr>
+      </w:pPr>
+    </w:p>
+    <w:p>
+      <w:pPr>
+        <w:pStyle w:val="Heading2"/>
+      </w:pPr>
+      <w:bookmarkStart w:id="3" w:name="_Toc532138562"/>
       <w:r>
         <w:lastRenderedPageBreak/>
         <w:t>Σύντομες σημειώσεις εκκίνησης</w:t>
@@ -2858,7 +2870,7 @@
     </w:p>
     <w:p>
       <w:pPr>
-        <w:pStyle w:val="3"/>
+        <w:pStyle w:val="Heading3"/>
         <w:numPr>
           <w:ilvl w:val="0"/>
           <w:numId w:val="0"/>
@@ -2867,7 +2879,7 @@
           <w:lang w:val="el-GR"/>
         </w:rPr>
       </w:pPr>
-      <w:bookmarkStart w:id="4" w:name="_Toc532034993"/>
+      <w:bookmarkStart w:id="4" w:name="_Toc532138563"/>
       <w:r>
         <w:t>1.2.1</w:t>
       </w:r>
@@ -2884,7 +2896,7 @@
     </w:p>
     <w:p>
       <w:pPr>
-        <w:pStyle w:val="a6"/>
+        <w:pStyle w:val="ListParagraph"/>
         <w:numPr>
           <w:ilvl w:val="0"/>
           <w:numId w:val="5"/>
@@ -2926,7 +2938,7 @@
     </w:p>
     <w:p>
       <w:pPr>
-        <w:pStyle w:val="a6"/>
+        <w:pStyle w:val="ListParagraph"/>
         <w:numPr>
           <w:ilvl w:val="0"/>
           <w:numId w:val="5"/>
@@ -2956,7 +2968,7 @@
     </w:p>
     <w:p>
       <w:pPr>
-        <w:pStyle w:val="a6"/>
+        <w:pStyle w:val="ListParagraph"/>
         <w:numPr>
           <w:ilvl w:val="0"/>
           <w:numId w:val="5"/>
@@ -3004,7 +3016,7 @@
     </w:p>
     <w:p>
       <w:pPr>
-        <w:pStyle w:val="a6"/>
+        <w:pStyle w:val="ListParagraph"/>
         <w:numPr>
           <w:ilvl w:val="0"/>
           <w:numId w:val="5"/>
@@ -3046,7 +3058,7 @@
     </w:p>
     <w:p>
       <w:pPr>
-        <w:pStyle w:val="a6"/>
+        <w:pStyle w:val="ListParagraph"/>
         <w:numPr>
           <w:ilvl w:val="0"/>
           <w:numId w:val="5"/>
@@ -3070,7 +3082,7 @@
     </w:p>
     <w:p>
       <w:pPr>
-        <w:pStyle w:val="a6"/>
+        <w:pStyle w:val="ListParagraph"/>
         <w:numPr>
           <w:ilvl w:val="0"/>
           <w:numId w:val="5"/>
@@ -3088,7 +3100,7 @@
     </w:p>
     <w:p>
       <w:pPr>
-        <w:pStyle w:val="3"/>
+        <w:pStyle w:val="Heading3"/>
         <w:numPr>
           <w:ilvl w:val="0"/>
           <w:numId w:val="0"/>
@@ -3097,7 +3109,7 @@
           <w:lang w:val="el-GR"/>
         </w:rPr>
       </w:pPr>
-      <w:bookmarkStart w:id="5" w:name="_Toc532034994"/>
+      <w:bookmarkStart w:id="5" w:name="_Toc532138564"/>
       <w:r>
         <w:t>1.2.2</w:t>
       </w:r>
@@ -3114,7 +3126,7 @@
     </w:p>
     <w:p>
       <w:pPr>
-        <w:pStyle w:val="a6"/>
+        <w:pStyle w:val="ListParagraph"/>
         <w:numPr>
           <w:ilvl w:val="0"/>
           <w:numId w:val="7"/>
@@ -3132,7 +3144,7 @@
     </w:p>
     <w:p>
       <w:pPr>
-        <w:pStyle w:val="a6"/>
+        <w:pStyle w:val="ListParagraph"/>
         <w:numPr>
           <w:ilvl w:val="0"/>
           <w:numId w:val="7"/>
@@ -3150,7 +3162,7 @@
     </w:p>
     <w:p>
       <w:pPr>
-        <w:pStyle w:val="a6"/>
+        <w:pStyle w:val="ListParagraph"/>
         <w:numPr>
           <w:ilvl w:val="0"/>
           <w:numId w:val="7"/>
@@ -3168,7 +3180,7 @@
     </w:p>
     <w:p>
       <w:pPr>
-        <w:pStyle w:val="a6"/>
+        <w:pStyle w:val="ListParagraph"/>
         <w:numPr>
           <w:ilvl w:val="0"/>
           <w:numId w:val="7"/>
@@ -3210,7 +3222,7 @@
     </w:p>
     <w:p>
       <w:pPr>
-        <w:pStyle w:val="a6"/>
+        <w:pStyle w:val="ListParagraph"/>
         <w:ind w:left="1152"/>
         <w:rPr>
           <w:lang w:val="el-GR"/>
@@ -3282,9 +3294,9 @@
     </w:p>
     <w:p>
       <w:pPr>
-        <w:pStyle w:val="2"/>
-      </w:pPr>
-      <w:bookmarkStart w:id="6" w:name="_Toc532034995"/>
+        <w:pStyle w:val="Heading2"/>
+      </w:pPr>
+      <w:bookmarkStart w:id="6" w:name="_Toc532138565"/>
       <w:r>
         <w:lastRenderedPageBreak/>
         <w:t>Εγχειρίδιο σύντομης αναφοράς</w:t>
@@ -3293,7 +3305,7 @@
     </w:p>
     <w:p>
       <w:pPr>
-        <w:pStyle w:val="3"/>
+        <w:pStyle w:val="Heading3"/>
         <w:numPr>
           <w:ilvl w:val="2"/>
           <w:numId w:val="10"/>
@@ -3302,7 +3314,7 @@
           <w:lang w:val="el-GR"/>
         </w:rPr>
       </w:pPr>
-      <w:bookmarkStart w:id="7" w:name="_Toc532034996"/>
+      <w:bookmarkStart w:id="7" w:name="_Toc532138566"/>
       <w:r>
         <w:rPr>
           <w:lang w:val="el-GR"/>
@@ -3374,7 +3386,7 @@
     </w:p>
     <w:p>
       <w:pPr>
-        <w:pStyle w:val="a6"/>
+        <w:pStyle w:val="ListParagraph"/>
         <w:numPr>
           <w:ilvl w:val="0"/>
           <w:numId w:val="8"/>
@@ -3392,7 +3404,7 @@
     </w:p>
     <w:p>
       <w:pPr>
-        <w:pStyle w:val="a6"/>
+        <w:pStyle w:val="ListParagraph"/>
         <w:numPr>
           <w:ilvl w:val="0"/>
           <w:numId w:val="8"/>
@@ -3446,7 +3458,7 @@
     </w:p>
     <w:p>
       <w:pPr>
-        <w:pStyle w:val="a6"/>
+        <w:pStyle w:val="ListParagraph"/>
         <w:numPr>
           <w:ilvl w:val="0"/>
           <w:numId w:val="8"/>
@@ -3536,7 +3548,7 @@
     </w:p>
     <w:p>
       <w:pPr>
-        <w:pStyle w:val="a6"/>
+        <w:pStyle w:val="ListParagraph"/>
         <w:numPr>
           <w:ilvl w:val="0"/>
           <w:numId w:val="8"/>
@@ -3554,7 +3566,7 @@
     </w:p>
     <w:p>
       <w:pPr>
-        <w:pStyle w:val="a6"/>
+        <w:pStyle w:val="ListParagraph"/>
         <w:numPr>
           <w:ilvl w:val="0"/>
           <w:numId w:val="8"/>
@@ -3674,7 +3686,7 @@
     </w:p>
     <w:p>
       <w:pPr>
-        <w:pStyle w:val="a6"/>
+        <w:pStyle w:val="ListParagraph"/>
         <w:numPr>
           <w:ilvl w:val="1"/>
           <w:numId w:val="8"/>
@@ -3704,7 +3716,7 @@
     </w:p>
     <w:p>
       <w:pPr>
-        <w:pStyle w:val="a6"/>
+        <w:pStyle w:val="ListParagraph"/>
         <w:numPr>
           <w:ilvl w:val="1"/>
           <w:numId w:val="8"/>
@@ -3722,7 +3734,7 @@
     </w:p>
     <w:p>
       <w:pPr>
-        <w:pStyle w:val="a6"/>
+        <w:pStyle w:val="ListParagraph"/>
         <w:numPr>
           <w:ilvl w:val="1"/>
           <w:numId w:val="8"/>
@@ -3740,7 +3752,7 @@
     </w:p>
     <w:p>
       <w:pPr>
-        <w:pStyle w:val="a6"/>
+        <w:pStyle w:val="ListParagraph"/>
         <w:numPr>
           <w:ilvl w:val="1"/>
           <w:numId w:val="8"/>
@@ -3758,7 +3770,7 @@
     </w:p>
     <w:p>
       <w:pPr>
-        <w:pStyle w:val="a6"/>
+        <w:pStyle w:val="ListParagraph"/>
         <w:numPr>
           <w:ilvl w:val="1"/>
           <w:numId w:val="8"/>
@@ -3776,7 +3788,7 @@
     </w:p>
     <w:p>
       <w:pPr>
-        <w:pStyle w:val="a6"/>
+        <w:pStyle w:val="ListParagraph"/>
         <w:numPr>
           <w:ilvl w:val="1"/>
           <w:numId w:val="8"/>
@@ -3794,7 +3806,7 @@
     </w:p>
     <w:p>
       <w:pPr>
-        <w:pStyle w:val="a6"/>
+        <w:pStyle w:val="ListParagraph"/>
         <w:numPr>
           <w:ilvl w:val="1"/>
           <w:numId w:val="8"/>
@@ -3812,7 +3824,7 @@
     </w:p>
     <w:p>
       <w:pPr>
-        <w:pStyle w:val="a6"/>
+        <w:pStyle w:val="ListParagraph"/>
         <w:numPr>
           <w:ilvl w:val="1"/>
           <w:numId w:val="8"/>
@@ -3830,7 +3842,7 @@
     </w:p>
     <w:p>
       <w:pPr>
-        <w:pStyle w:val="a6"/>
+        <w:pStyle w:val="ListParagraph"/>
         <w:numPr>
           <w:ilvl w:val="0"/>
           <w:numId w:val="8"/>
@@ -3866,7 +3878,7 @@
     </w:p>
     <w:p>
       <w:pPr>
-        <w:pStyle w:val="a6"/>
+        <w:pStyle w:val="ListParagraph"/>
         <w:numPr>
           <w:ilvl w:val="0"/>
           <w:numId w:val="8"/>
@@ -3884,7 +3896,7 @@
     </w:p>
     <w:p>
       <w:pPr>
-        <w:pStyle w:val="a6"/>
+        <w:pStyle w:val="ListParagraph"/>
         <w:numPr>
           <w:ilvl w:val="0"/>
           <w:numId w:val="8"/>
@@ -3923,7 +3935,7 @@
     </w:p>
     <w:p>
       <w:pPr>
-        <w:pStyle w:val="3"/>
+        <w:pStyle w:val="Heading3"/>
         <w:numPr>
           <w:ilvl w:val="2"/>
           <w:numId w:val="10"/>
@@ -3932,7 +3944,7 @@
           <w:lang w:val="el-GR"/>
         </w:rPr>
       </w:pPr>
-      <w:bookmarkStart w:id="8" w:name="_Toc532034997"/>
+      <w:bookmarkStart w:id="8" w:name="_Toc532138567"/>
       <w:r>
         <w:rPr>
           <w:lang w:val="el-GR"/>
@@ -4005,7 +4017,7 @@
     </w:p>
     <w:p>
       <w:pPr>
-        <w:pStyle w:val="a6"/>
+        <w:pStyle w:val="ListParagraph"/>
         <w:numPr>
           <w:ilvl w:val="0"/>
           <w:numId w:val="9"/>
@@ -4023,7 +4035,7 @@
     </w:p>
     <w:p>
       <w:pPr>
-        <w:pStyle w:val="a6"/>
+        <w:pStyle w:val="ListParagraph"/>
         <w:numPr>
           <w:ilvl w:val="0"/>
           <w:numId w:val="9"/>
@@ -4101,7 +4113,7 @@
     </w:p>
     <w:p>
       <w:pPr>
-        <w:pStyle w:val="a6"/>
+        <w:pStyle w:val="ListParagraph"/>
         <w:numPr>
           <w:ilvl w:val="0"/>
           <w:numId w:val="9"/>
@@ -4119,7 +4131,7 @@
     </w:p>
     <w:p>
       <w:pPr>
-        <w:pStyle w:val="a6"/>
+        <w:pStyle w:val="ListParagraph"/>
         <w:numPr>
           <w:ilvl w:val="0"/>
           <w:numId w:val="9"/>
@@ -4209,7 +4221,7 @@
     </w:p>
     <w:p>
       <w:pPr>
-        <w:pStyle w:val="a6"/>
+        <w:pStyle w:val="ListParagraph"/>
         <w:numPr>
           <w:ilvl w:val="1"/>
           <w:numId w:val="9"/>
@@ -4239,7 +4251,7 @@
     </w:p>
     <w:p>
       <w:pPr>
-        <w:pStyle w:val="a6"/>
+        <w:pStyle w:val="ListParagraph"/>
         <w:numPr>
           <w:ilvl w:val="1"/>
           <w:numId w:val="9"/>
@@ -4257,7 +4269,7 @@
     </w:p>
     <w:p>
       <w:pPr>
-        <w:pStyle w:val="a6"/>
+        <w:pStyle w:val="ListParagraph"/>
         <w:numPr>
           <w:ilvl w:val="1"/>
           <w:numId w:val="9"/>
@@ -4287,7 +4299,7 @@
     </w:p>
     <w:p>
       <w:pPr>
-        <w:pStyle w:val="a6"/>
+        <w:pStyle w:val="ListParagraph"/>
         <w:numPr>
           <w:ilvl w:val="1"/>
           <w:numId w:val="9"/>
@@ -4305,7 +4317,7 @@
     </w:p>
     <w:p>
       <w:pPr>
-        <w:pStyle w:val="a6"/>
+        <w:pStyle w:val="ListParagraph"/>
         <w:numPr>
           <w:ilvl w:val="1"/>
           <w:numId w:val="9"/>
@@ -4323,7 +4335,7 @@
     </w:p>
     <w:p>
       <w:pPr>
-        <w:pStyle w:val="a6"/>
+        <w:pStyle w:val="ListParagraph"/>
         <w:numPr>
           <w:ilvl w:val="1"/>
           <w:numId w:val="9"/>
@@ -4341,7 +4353,7 @@
     </w:p>
     <w:p>
       <w:pPr>
-        <w:pStyle w:val="a6"/>
+        <w:pStyle w:val="ListParagraph"/>
         <w:numPr>
           <w:ilvl w:val="0"/>
           <w:numId w:val="9"/>
@@ -4377,7 +4389,7 @@
     </w:p>
     <w:p>
       <w:pPr>
-        <w:pStyle w:val="a6"/>
+        <w:pStyle w:val="ListParagraph"/>
         <w:numPr>
           <w:ilvl w:val="0"/>
           <w:numId w:val="9"/>
@@ -4423,9 +4435,9 @@
     </w:p>
     <w:p>
       <w:pPr>
-        <w:pStyle w:val="2"/>
-      </w:pPr>
-      <w:bookmarkStart w:id="9" w:name="_Toc532034998"/>
+        <w:pStyle w:val="Heading2"/>
+      </w:pPr>
+      <w:bookmarkStart w:id="9" w:name="_Toc532138568"/>
       <w:r>
         <w:lastRenderedPageBreak/>
         <w:t>Αναλυτικό εγχειρίδιο αναφοράς</w:t>
@@ -4434,13 +4446,13 @@
     </w:p>
     <w:p>
       <w:pPr>
-        <w:pStyle w:val="3"/>
+        <w:pStyle w:val="Heading3"/>
         <w:numPr>
           <w:ilvl w:val="2"/>
           <w:numId w:val="11"/>
         </w:numPr>
       </w:pPr>
-      <w:bookmarkStart w:id="10" w:name="_Toc532034999"/>
+      <w:bookmarkStart w:id="10" w:name="_Toc532138569"/>
       <w:r>
         <w:rPr>
           <w:lang w:val="el-GR"/>
@@ -4469,7 +4481,7 @@
     </w:p>
     <w:p>
       <w:pPr>
-        <w:pStyle w:val="4"/>
+        <w:pStyle w:val="Heading4"/>
         <w:numPr>
           <w:ilvl w:val="3"/>
           <w:numId w:val="11"/>
@@ -4487,7 +4499,7 @@
     </w:p>
     <w:p>
       <w:pPr>
-        <w:pStyle w:val="4"/>
+        <w:pStyle w:val="Heading4"/>
         <w:numPr>
           <w:ilvl w:val="0"/>
           <w:numId w:val="0"/>
@@ -4553,7 +4565,7 @@
     </w:p>
     <w:p>
       <w:pPr>
-        <w:pStyle w:val="a6"/>
+        <w:pStyle w:val="ListParagraph"/>
         <w:numPr>
           <w:ilvl w:val="0"/>
           <w:numId w:val="14"/>
@@ -4655,7 +4667,7 @@
     </w:p>
     <w:p>
       <w:pPr>
-        <w:pStyle w:val="a6"/>
+        <w:pStyle w:val="ListParagraph"/>
         <w:numPr>
           <w:ilvl w:val="0"/>
           <w:numId w:val="14"/>
@@ -4755,7 +4767,7 @@
     </w:p>
     <w:p>
       <w:pPr>
-        <w:pStyle w:val="a6"/>
+        <w:pStyle w:val="ListParagraph"/>
         <w:numPr>
           <w:ilvl w:val="0"/>
           <w:numId w:val="14"/>
@@ -4801,7 +4813,7 @@
     </w:p>
     <w:p>
       <w:pPr>
-        <w:pStyle w:val="a6"/>
+        <w:pStyle w:val="ListParagraph"/>
         <w:numPr>
           <w:ilvl w:val="0"/>
           <w:numId w:val="14"/>
@@ -4889,7 +4901,7 @@
     </w:p>
     <w:p>
       <w:pPr>
-        <w:pStyle w:val="a6"/>
+        <w:pStyle w:val="ListParagraph"/>
         <w:numPr>
           <w:ilvl w:val="0"/>
           <w:numId w:val="14"/>
@@ -4926,7 +4938,7 @@
     </w:p>
     <w:p>
       <w:pPr>
-        <w:pStyle w:val="a6"/>
+        <w:pStyle w:val="ListParagraph"/>
         <w:spacing w:line="259" w:lineRule="auto"/>
         <w:rPr>
           <w:lang w:val="el-GR"/>
@@ -4943,7 +4955,7 @@
     </w:p>
     <w:p>
       <w:pPr>
-        <w:pStyle w:val="a6"/>
+        <w:pStyle w:val="ListParagraph"/>
         <w:numPr>
           <w:ilvl w:val="3"/>
           <w:numId w:val="11"/>
@@ -5069,7 +5081,7 @@
     </w:p>
     <w:p>
       <w:pPr>
-        <w:pStyle w:val="a6"/>
+        <w:pStyle w:val="ListParagraph"/>
         <w:numPr>
           <w:ilvl w:val="0"/>
           <w:numId w:val="16"/>
@@ -5087,7 +5099,7 @@
     </w:p>
     <w:p>
       <w:pPr>
-        <w:pStyle w:val="a6"/>
+        <w:pStyle w:val="ListParagraph"/>
         <w:rPr>
           <w:lang w:val="el-GR"/>
         </w:rPr>
@@ -5197,7 +5209,7 @@
     </w:p>
     <w:p>
       <w:pPr>
-        <w:pStyle w:val="a6"/>
+        <w:pStyle w:val="ListParagraph"/>
         <w:numPr>
           <w:ilvl w:val="0"/>
           <w:numId w:val="16"/>
@@ -5215,7 +5227,7 @@
     </w:p>
     <w:p>
       <w:pPr>
-        <w:pStyle w:val="a6"/>
+        <w:pStyle w:val="ListParagraph"/>
         <w:rPr>
           <w:lang w:val="el-GR"/>
         </w:rPr>
@@ -5355,7 +5367,7 @@
     </w:p>
     <w:p>
       <w:pPr>
-        <w:pStyle w:val="a6"/>
+        <w:pStyle w:val="ListParagraph"/>
         <w:numPr>
           <w:ilvl w:val="0"/>
           <w:numId w:val="16"/>
@@ -5391,7 +5403,7 @@
     </w:p>
     <w:p>
       <w:pPr>
-        <w:pStyle w:val="a6"/>
+        <w:pStyle w:val="ListParagraph"/>
         <w:numPr>
           <w:ilvl w:val="0"/>
           <w:numId w:val="16"/>
@@ -5409,7 +5421,7 @@
     </w:p>
     <w:p>
       <w:pPr>
-        <w:pStyle w:val="a6"/>
+        <w:pStyle w:val="ListParagraph"/>
         <w:rPr>
           <w:lang w:val="el-GR"/>
         </w:rPr>
@@ -5447,7 +5459,7 @@
     </w:p>
     <w:p>
       <w:pPr>
-        <w:pStyle w:val="a6"/>
+        <w:pStyle w:val="ListParagraph"/>
         <w:numPr>
           <w:ilvl w:val="0"/>
           <w:numId w:val="16"/>
@@ -5483,7 +5495,7 @@
     </w:p>
     <w:p>
       <w:pPr>
-        <w:pStyle w:val="a6"/>
+        <w:pStyle w:val="ListParagraph"/>
         <w:numPr>
           <w:ilvl w:val="0"/>
           <w:numId w:val="16"/>
@@ -5525,7 +5537,7 @@
     </w:p>
     <w:p>
       <w:pPr>
-        <w:pStyle w:val="a6"/>
+        <w:pStyle w:val="ListParagraph"/>
         <w:numPr>
           <w:ilvl w:val="0"/>
           <w:numId w:val="16"/>
@@ -5552,7 +5564,7 @@
     </w:p>
     <w:p>
       <w:pPr>
-        <w:pStyle w:val="a6"/>
+        <w:pStyle w:val="ListParagraph"/>
         <w:rPr>
           <w:lang w:val="el-GR"/>
         </w:rPr>
@@ -5590,7 +5602,7 @@
     </w:p>
     <w:p>
       <w:pPr>
-        <w:pStyle w:val="a6"/>
+        <w:pStyle w:val="ListParagraph"/>
         <w:numPr>
           <w:ilvl w:val="0"/>
           <w:numId w:val="16"/>
@@ -5611,7 +5623,7 @@
     </w:p>
     <w:p>
       <w:pPr>
-        <w:pStyle w:val="a6"/>
+        <w:pStyle w:val="ListParagraph"/>
         <w:rPr>
           <w:lang w:val="el-GR"/>
         </w:rPr>
@@ -5637,31 +5649,31 @@
     </w:p>
     <w:p>
       <w:pPr>
-        <w:pStyle w:val="a6"/>
-        <w:rPr>
-          <w:lang w:val="el-GR"/>
-        </w:rPr>
-      </w:pPr>
-    </w:p>
-    <w:p>
-      <w:pPr>
-        <w:pStyle w:val="a6"/>
-        <w:rPr>
-          <w:lang w:val="el-GR"/>
-        </w:rPr>
-      </w:pPr>
-    </w:p>
-    <w:p>
-      <w:pPr>
-        <w:pStyle w:val="a6"/>
-        <w:rPr>
-          <w:lang w:val="el-GR"/>
-        </w:rPr>
-      </w:pPr>
-    </w:p>
-    <w:p>
-      <w:pPr>
-        <w:pStyle w:val="3"/>
+        <w:pStyle w:val="ListParagraph"/>
+        <w:rPr>
+          <w:lang w:val="el-GR"/>
+        </w:rPr>
+      </w:pPr>
+    </w:p>
+    <w:p>
+      <w:pPr>
+        <w:pStyle w:val="ListParagraph"/>
+        <w:rPr>
+          <w:lang w:val="el-GR"/>
+        </w:rPr>
+      </w:pPr>
+    </w:p>
+    <w:p>
+      <w:pPr>
+        <w:pStyle w:val="ListParagraph"/>
+        <w:rPr>
+          <w:lang w:val="el-GR"/>
+        </w:rPr>
+      </w:pPr>
+    </w:p>
+    <w:p>
+      <w:pPr>
+        <w:pStyle w:val="Heading3"/>
         <w:numPr>
           <w:ilvl w:val="2"/>
           <w:numId w:val="11"/>
@@ -5670,7 +5682,7 @@
           <w:lang w:val="el-GR"/>
         </w:rPr>
       </w:pPr>
-      <w:bookmarkStart w:id="12" w:name="_Toc532035000"/>
+      <w:bookmarkStart w:id="12" w:name="_Toc532138570"/>
       <w:r>
         <w:rPr>
           <w:lang w:val="el-GR"/>
@@ -5682,7 +5694,7 @@
     </w:p>
     <w:p>
       <w:pPr>
-        <w:pStyle w:val="4"/>
+        <w:pStyle w:val="Heading4"/>
         <w:numPr>
           <w:ilvl w:val="3"/>
           <w:numId w:val="11"/>
@@ -5718,7 +5730,7 @@
     </w:p>
     <w:p>
       <w:pPr>
-        <w:pStyle w:val="a6"/>
+        <w:pStyle w:val="ListParagraph"/>
         <w:numPr>
           <w:ilvl w:val="0"/>
           <w:numId w:val="17"/>
@@ -5791,7 +5803,7 @@
     </w:p>
     <w:p>
       <w:pPr>
-        <w:pStyle w:val="a6"/>
+        <w:pStyle w:val="ListParagraph"/>
         <w:numPr>
           <w:ilvl w:val="0"/>
           <w:numId w:val="17"/>
@@ -5839,7 +5851,7 @@
     </w:p>
     <w:p>
       <w:pPr>
-        <w:pStyle w:val="a6"/>
+        <w:pStyle w:val="ListParagraph"/>
         <w:numPr>
           <w:ilvl w:val="0"/>
           <w:numId w:val="17"/>
@@ -5875,7 +5887,7 @@
     </w:p>
     <w:p>
       <w:pPr>
-        <w:pStyle w:val="a6"/>
+        <w:pStyle w:val="ListParagraph"/>
         <w:numPr>
           <w:ilvl w:val="0"/>
           <w:numId w:val="17"/>
@@ -5893,7 +5905,7 @@
     </w:p>
     <w:p>
       <w:pPr>
-        <w:pStyle w:val="a6"/>
+        <w:pStyle w:val="ListParagraph"/>
         <w:numPr>
           <w:ilvl w:val="0"/>
           <w:numId w:val="17"/>
@@ -5953,7 +5965,7 @@
     </w:p>
     <w:p>
       <w:pPr>
-        <w:pStyle w:val="a6"/>
+        <w:pStyle w:val="ListParagraph"/>
         <w:numPr>
           <w:ilvl w:val="0"/>
           <w:numId w:val="17"/>
@@ -5989,7 +6001,7 @@
     </w:p>
     <w:p>
       <w:pPr>
-        <w:pStyle w:val="4"/>
+        <w:pStyle w:val="Heading4"/>
         <w:numPr>
           <w:ilvl w:val="3"/>
           <w:numId w:val="11"/>
@@ -6055,7 +6067,7 @@
     </w:p>
     <w:p>
       <w:pPr>
-        <w:pStyle w:val="a6"/>
+        <w:pStyle w:val="ListParagraph"/>
         <w:numPr>
           <w:ilvl w:val="0"/>
           <w:numId w:val="18"/>
@@ -6129,7 +6141,7 @@
     </w:p>
     <w:p>
       <w:pPr>
-        <w:pStyle w:val="a6"/>
+        <w:pStyle w:val="ListParagraph"/>
         <w:numPr>
           <w:ilvl w:val="0"/>
           <w:numId w:val="18"/>
@@ -6178,7 +6190,7 @@
     </w:p>
     <w:p>
       <w:pPr>
-        <w:pStyle w:val="a6"/>
+        <w:pStyle w:val="ListParagraph"/>
         <w:numPr>
           <w:ilvl w:val="0"/>
           <w:numId w:val="18"/>
@@ -6215,7 +6227,7 @@
     </w:p>
     <w:p>
       <w:pPr>
-        <w:pStyle w:val="a6"/>
+        <w:pStyle w:val="ListParagraph"/>
         <w:numPr>
           <w:ilvl w:val="0"/>
           <w:numId w:val="18"/>
@@ -6282,7 +6294,7 @@
     </w:p>
     <w:p>
       <w:pPr>
-        <w:pStyle w:val="a6"/>
+        <w:pStyle w:val="ListParagraph"/>
         <w:numPr>
           <w:ilvl w:val="0"/>
           <w:numId w:val="18"/>
@@ -6349,7 +6361,7 @@
     </w:p>
     <w:p>
       <w:pPr>
-        <w:pStyle w:val="a6"/>
+        <w:pStyle w:val="ListParagraph"/>
         <w:numPr>
           <w:ilvl w:val="1"/>
           <w:numId w:val="18"/>
@@ -6369,7 +6381,7 @@
     </w:p>
     <w:p>
       <w:pPr>
-        <w:pStyle w:val="a6"/>
+        <w:pStyle w:val="ListParagraph"/>
         <w:ind w:left="1152"/>
         <w:rPr>
           <w:lang w:val="el-GR"/>
@@ -6553,7 +6565,7 @@
     </w:p>
     <w:p>
       <w:pPr>
-        <w:pStyle w:val="a6"/>
+        <w:pStyle w:val="ListParagraph"/>
         <w:numPr>
           <w:ilvl w:val="1"/>
           <w:numId w:val="18"/>
@@ -6573,7 +6585,7 @@
     </w:p>
     <w:p>
       <w:pPr>
-        <w:pStyle w:val="a6"/>
+        <w:pStyle w:val="ListParagraph"/>
         <w:ind w:left="1152"/>
         <w:rPr>
           <w:lang w:val="el-GR"/>
@@ -6648,7 +6660,7 @@
     </w:p>
     <w:p>
       <w:pPr>
-        <w:pStyle w:val="a6"/>
+        <w:pStyle w:val="ListParagraph"/>
         <w:ind w:left="1152"/>
         <w:rPr>
           <w:lang w:val="el-GR"/>
@@ -6783,7 +6795,7 @@
     </w:p>
     <w:p>
       <w:pPr>
-        <w:pStyle w:val="a6"/>
+        <w:pStyle w:val="ListParagraph"/>
         <w:numPr>
           <w:ilvl w:val="1"/>
           <w:numId w:val="18"/>
@@ -6802,7 +6814,7 @@
     </w:p>
     <w:p>
       <w:pPr>
-        <w:pStyle w:val="a6"/>
+        <w:pStyle w:val="ListParagraph"/>
         <w:ind w:left="1152"/>
         <w:rPr>
           <w:lang w:val="el-GR"/>
@@ -6913,7 +6925,7 @@
     </w:p>
     <w:p>
       <w:pPr>
-        <w:pStyle w:val="a6"/>
+        <w:pStyle w:val="ListParagraph"/>
         <w:numPr>
           <w:ilvl w:val="1"/>
           <w:numId w:val="18"/>
@@ -6932,7 +6944,7 @@
     </w:p>
     <w:p>
       <w:pPr>
-        <w:pStyle w:val="a6"/>
+        <w:pStyle w:val="ListParagraph"/>
         <w:ind w:left="1152"/>
         <w:rPr>
           <w:lang w:val="el-GR"/>
@@ -7074,7 +7086,7 @@
     </w:p>
     <w:p>
       <w:pPr>
-        <w:pStyle w:val="a6"/>
+        <w:pStyle w:val="ListParagraph"/>
         <w:numPr>
           <w:ilvl w:val="1"/>
           <w:numId w:val="18"/>
@@ -7093,7 +7105,7 @@
     </w:p>
     <w:p>
       <w:pPr>
-        <w:pStyle w:val="a6"/>
+        <w:pStyle w:val="ListParagraph"/>
         <w:ind w:left="1152"/>
         <w:rPr>
           <w:lang w:val="el-GR"/>
@@ -7192,7 +7204,7 @@
     </w:p>
     <w:p>
       <w:pPr>
-        <w:pStyle w:val="a6"/>
+        <w:pStyle w:val="ListParagraph"/>
         <w:numPr>
           <w:ilvl w:val="1"/>
           <w:numId w:val="18"/>
@@ -7211,7 +7223,7 @@
     </w:p>
     <w:p>
       <w:pPr>
-        <w:pStyle w:val="a6"/>
+        <w:pStyle w:val="ListParagraph"/>
         <w:ind w:left="1152"/>
         <w:rPr>
           <w:lang w:val="el-GR"/>
@@ -7280,7 +7292,7 @@
     </w:p>
     <w:p>
       <w:pPr>
-        <w:pStyle w:val="a6"/>
+        <w:pStyle w:val="ListParagraph"/>
         <w:numPr>
           <w:ilvl w:val="1"/>
           <w:numId w:val="18"/>
@@ -7299,7 +7311,7 @@
     </w:p>
     <w:p>
       <w:pPr>
-        <w:pStyle w:val="a6"/>
+        <w:pStyle w:val="ListParagraph"/>
         <w:ind w:left="1152"/>
         <w:rPr>
           <w:lang w:val="el-GR"/>
@@ -7590,7 +7602,7 @@
     </w:p>
     <w:p>
       <w:pPr>
-        <w:pStyle w:val="a6"/>
+        <w:pStyle w:val="ListParagraph"/>
         <w:numPr>
           <w:ilvl w:val="1"/>
           <w:numId w:val="18"/>
@@ -7609,7 +7621,7 @@
     </w:p>
     <w:p>
       <w:pPr>
-        <w:pStyle w:val="a6"/>
+        <w:pStyle w:val="ListParagraph"/>
         <w:ind w:left="1152"/>
         <w:rPr>
           <w:lang w:val="el-GR"/>
@@ -7774,7 +7786,7 @@
     </w:p>
     <w:p>
       <w:pPr>
-        <w:pStyle w:val="a6"/>
+        <w:pStyle w:val="ListParagraph"/>
         <w:numPr>
           <w:ilvl w:val="0"/>
           <w:numId w:val="18"/>
@@ -7811,7 +7823,7 @@
     </w:p>
     <w:p>
       <w:pPr>
-        <w:pStyle w:val="a6"/>
+        <w:pStyle w:val="ListParagraph"/>
         <w:numPr>
           <w:ilvl w:val="0"/>
           <w:numId w:val="18"/>
@@ -7902,7 +7914,7 @@
     </w:p>
     <w:p>
       <w:pPr>
-        <w:pStyle w:val="a6"/>
+        <w:pStyle w:val="ListParagraph"/>
         <w:numPr>
           <w:ilvl w:val="0"/>
           <w:numId w:val="18"/>
@@ -7978,7 +7990,7 @@
     </w:p>
     <w:p>
       <w:pPr>
-        <w:pStyle w:val="3"/>
+        <w:pStyle w:val="Heading3"/>
         <w:numPr>
           <w:ilvl w:val="2"/>
           <w:numId w:val="11"/>
@@ -7987,7 +7999,7 @@
           <w:lang w:val="el-GR"/>
         </w:rPr>
       </w:pPr>
-      <w:bookmarkStart w:id="15" w:name="_Toc532035001"/>
+      <w:bookmarkStart w:id="15" w:name="_Toc532138571"/>
       <w:r>
         <w:rPr>
           <w:lang w:val="el-GR"/>
@@ -7999,7 +8011,7 @@
     </w:p>
     <w:p>
       <w:pPr>
-        <w:pStyle w:val="4"/>
+        <w:pStyle w:val="Heading4"/>
         <w:numPr>
           <w:ilvl w:val="3"/>
           <w:numId w:val="11"/>
@@ -8017,7 +8029,7 @@
     </w:p>
     <w:p>
       <w:pPr>
-        <w:pStyle w:val="a6"/>
+        <w:pStyle w:val="ListParagraph"/>
         <w:numPr>
           <w:ilvl w:val="0"/>
           <w:numId w:val="19"/>
@@ -8072,7 +8084,7 @@
     </w:p>
     <w:p>
       <w:pPr>
-        <w:pStyle w:val="a6"/>
+        <w:pStyle w:val="ListParagraph"/>
         <w:numPr>
           <w:ilvl w:val="0"/>
           <w:numId w:val="19"/>
@@ -8102,7 +8114,7 @@
     </w:p>
     <w:p>
       <w:pPr>
-        <w:pStyle w:val="a6"/>
+        <w:pStyle w:val="ListParagraph"/>
         <w:numPr>
           <w:ilvl w:val="0"/>
           <w:numId w:val="19"/>
@@ -8120,7 +8132,7 @@
     </w:p>
     <w:p>
       <w:pPr>
-        <w:pStyle w:val="a6"/>
+        <w:pStyle w:val="ListParagraph"/>
         <w:numPr>
           <w:ilvl w:val="0"/>
           <w:numId w:val="19"/>
@@ -8138,7 +8150,7 @@
     </w:p>
     <w:p>
       <w:pPr>
-        <w:pStyle w:val="a6"/>
+        <w:pStyle w:val="ListParagraph"/>
         <w:numPr>
           <w:ilvl w:val="0"/>
           <w:numId w:val="19"/>
@@ -8156,7 +8168,7 @@
     </w:p>
     <w:p>
       <w:pPr>
-        <w:pStyle w:val="a6"/>
+        <w:pStyle w:val="ListParagraph"/>
         <w:numPr>
           <w:ilvl w:val="0"/>
           <w:numId w:val="19"/>
@@ -8199,7 +8211,7 @@
     </w:p>
     <w:p>
       <w:pPr>
-        <w:pStyle w:val="4"/>
+        <w:pStyle w:val="Heading4"/>
         <w:numPr>
           <w:ilvl w:val="3"/>
           <w:numId w:val="11"/>
@@ -8217,7 +8229,7 @@
     </w:p>
     <w:p>
       <w:pPr>
-        <w:pStyle w:val="a6"/>
+        <w:pStyle w:val="ListParagraph"/>
         <w:numPr>
           <w:ilvl w:val="0"/>
           <w:numId w:val="24"/>
@@ -8274,7 +8286,7 @@
     </w:p>
     <w:p>
       <w:pPr>
-        <w:pStyle w:val="a6"/>
+        <w:pStyle w:val="ListParagraph"/>
         <w:numPr>
           <w:ilvl w:val="0"/>
           <w:numId w:val="24"/>
@@ -8325,7 +8337,7 @@
     </w:p>
     <w:p>
       <w:pPr>
-        <w:pStyle w:val="a6"/>
+        <w:pStyle w:val="ListParagraph"/>
         <w:numPr>
           <w:ilvl w:val="0"/>
           <w:numId w:val="24"/>
@@ -8363,7 +8375,7 @@
     </w:p>
     <w:p>
       <w:pPr>
-        <w:pStyle w:val="a6"/>
+        <w:pStyle w:val="ListParagraph"/>
         <w:numPr>
           <w:ilvl w:val="0"/>
           <w:numId w:val="24"/>
@@ -8373,6 +8385,8 @@
           <w:lang w:val="el-GR"/>
         </w:rPr>
       </w:pPr>
+      <w:bookmarkStart w:id="16" w:name="_GoBack"/>
+      <w:bookmarkEnd w:id="16"/>
       <w:r>
         <w:rPr>
           <w:lang w:val="el-GR"/>
@@ -8468,7 +8482,7 @@
     </w:p>
     <w:p>
       <w:pPr>
-        <w:pStyle w:val="a6"/>
+        <w:pStyle w:val="ListParagraph"/>
         <w:numPr>
           <w:ilvl w:val="0"/>
           <w:numId w:val="24"/>
@@ -8548,7 +8562,7 @@
     </w:p>
     <w:p>
       <w:pPr>
-        <w:pStyle w:val="a6"/>
+        <w:pStyle w:val="ListParagraph"/>
         <w:numPr>
           <w:ilvl w:val="1"/>
           <w:numId w:val="24"/>
@@ -8616,7 +8630,7 @@
     </w:p>
     <w:p>
       <w:pPr>
-        <w:pStyle w:val="a6"/>
+        <w:pStyle w:val="ListParagraph"/>
         <w:ind w:left="1283"/>
         <w:rPr>
           <w:caps/>
@@ -8806,7 +8820,7 @@
     </w:p>
     <w:p>
       <w:pPr>
-        <w:pStyle w:val="a6"/>
+        <w:pStyle w:val="ListParagraph"/>
         <w:numPr>
           <w:ilvl w:val="1"/>
           <w:numId w:val="24"/>
@@ -8843,7 +8857,7 @@
     </w:p>
     <w:p>
       <w:pPr>
-        <w:pStyle w:val="a6"/>
+        <w:pStyle w:val="ListParagraph"/>
         <w:ind w:left="1283"/>
         <w:rPr>
           <w:caps/>
@@ -8931,7 +8945,7 @@
     </w:p>
     <w:p>
       <w:pPr>
-        <w:pStyle w:val="a6"/>
+        <w:pStyle w:val="ListParagraph"/>
         <w:ind w:left="1283"/>
         <w:rPr>
           <w:caps/>
@@ -9079,7 +9093,7 @@
     </w:p>
     <w:p>
       <w:pPr>
-        <w:pStyle w:val="a6"/>
+        <w:pStyle w:val="ListParagraph"/>
         <w:numPr>
           <w:ilvl w:val="1"/>
           <w:numId w:val="24"/>
@@ -9117,7 +9131,7 @@
     </w:p>
     <w:p>
       <w:pPr>
-        <w:pStyle w:val="a6"/>
+        <w:pStyle w:val="ListParagraph"/>
         <w:ind w:left="1283"/>
         <w:rPr>
           <w:caps/>
@@ -9229,7 +9243,7 @@
     </w:p>
     <w:p>
       <w:pPr>
-        <w:pStyle w:val="a6"/>
+        <w:pStyle w:val="ListParagraph"/>
         <w:numPr>
           <w:ilvl w:val="1"/>
           <w:numId w:val="24"/>
@@ -9268,7 +9282,7 @@
     </w:p>
     <w:p>
       <w:pPr>
-        <w:pStyle w:val="a6"/>
+        <w:pStyle w:val="ListParagraph"/>
         <w:ind w:left="1283"/>
         <w:rPr>
           <w:caps/>
@@ -9440,7 +9454,7 @@
     </w:p>
     <w:p>
       <w:pPr>
-        <w:pStyle w:val="a6"/>
+        <w:pStyle w:val="ListParagraph"/>
         <w:numPr>
           <w:ilvl w:val="1"/>
           <w:numId w:val="24"/>
@@ -9477,7 +9491,7 @@
     </w:p>
     <w:p>
       <w:pPr>
-        <w:pStyle w:val="a6"/>
+        <w:pStyle w:val="ListParagraph"/>
         <w:ind w:left="1283"/>
         <w:rPr>
           <w:caps/>
@@ -9649,7 +9663,7 @@
     </w:p>
     <w:p>
       <w:pPr>
-        <w:pStyle w:val="a6"/>
+        <w:pStyle w:val="ListParagraph"/>
         <w:numPr>
           <w:ilvl w:val="1"/>
           <w:numId w:val="24"/>
@@ -9698,7 +9712,7 @@
     </w:p>
     <w:p>
       <w:pPr>
-        <w:pStyle w:val="a6"/>
+        <w:pStyle w:val="ListParagraph"/>
         <w:ind w:left="1283"/>
         <w:rPr>
           <w:caps/>
@@ -9876,7 +9890,7 @@
     </w:p>
     <w:p>
       <w:pPr>
-        <w:pStyle w:val="a6"/>
+        <w:pStyle w:val="ListParagraph"/>
         <w:numPr>
           <w:ilvl w:val="0"/>
           <w:numId w:val="24"/>
@@ -9913,7 +9927,7 @@
     </w:p>
     <w:p>
       <w:pPr>
-        <w:pStyle w:val="a6"/>
+        <w:pStyle w:val="ListParagraph"/>
         <w:numPr>
           <w:ilvl w:val="0"/>
           <w:numId w:val="24"/>
@@ -10070,7 +10084,7 @@
     </w:p>
     <w:p>
       <w:pPr>
-        <w:pStyle w:val="a6"/>
+        <w:pStyle w:val="ListParagraph"/>
         <w:ind w:left="1572"/>
         <w:rPr>
           <w:lang w:val="el-GR"/>
@@ -10183,9 +10197,9 @@
     </w:p>
     <w:p>
       <w:pPr>
-        <w:pStyle w:val="1"/>
-      </w:pPr>
-      <w:bookmarkStart w:id="16" w:name="_Toc532035002"/>
+        <w:pStyle w:val="Heading1"/>
+      </w:pPr>
+      <w:bookmarkStart w:id="17" w:name="_Toc532138572"/>
       <w:r>
         <w:rPr>
           <w:lang w:val="en-US"/>
@@ -10196,17 +10210,17 @@
       <w:r>
         <w:t>Σύστημα Παραγγελιών</w:t>
       </w:r>
-      <w:bookmarkEnd w:id="16"/>
-    </w:p>
-    <w:p>
-      <w:pPr>
-        <w:pStyle w:val="2"/>
-      </w:pPr>
-      <w:bookmarkStart w:id="17" w:name="_Toc532035003"/>
+      <w:bookmarkEnd w:id="17"/>
+    </w:p>
+    <w:p>
+      <w:pPr>
+        <w:pStyle w:val="Heading2"/>
+      </w:pPr>
+      <w:bookmarkStart w:id="18" w:name="_Toc532138573"/>
       <w:r>
         <w:t>Ιεραρχική ανάλυση</w:t>
       </w:r>
-      <w:bookmarkEnd w:id="17"/>
+      <w:bookmarkEnd w:id="18"/>
     </w:p>
     <w:p>
       <w:pPr>
@@ -10237,7 +10251,7 @@
       </w:r>
       <w:r>
         <w:rPr>
-          <w:rStyle w:val="a9"/>
+          <w:rStyle w:val="FootnoteReference"/>
           <w:lang w:val="el-GR"/>
         </w:rPr>
         <w:footnoteReference w:id="2"/>
@@ -10258,10 +10272,10 @@
           <w:noProof/>
         </w:rPr>
         <w:drawing>
-          <wp:inline distT="0" distB="0" distL="0" distR="0" wp14:anchorId="05582D14" wp14:editId="4109FD54">
+          <wp:inline distT="0" distB="0" distL="0" distR="0" wp14:anchorId="29C2C5E4" wp14:editId="137814FC">
             <wp:extent cx="5943600" cy="695325"/>
             <wp:effectExtent l="0" t="0" r="0" b="9525"/>
-            <wp:docPr id="3" name="Picture 3"/>
+            <wp:docPr id="11" name="Picture 11"/>
             <wp:cNvGraphicFramePr>
               <a:graphicFrameLocks xmlns:a="http://schemas.openxmlformats.org/drawingml/2006/main" noChangeAspect="1"/>
             </wp:cNvGraphicFramePr>
@@ -10269,7 +10283,7 @@
               <a:graphicData uri="http://schemas.openxmlformats.org/drawingml/2006/picture">
                 <pic:pic xmlns:pic="http://schemas.openxmlformats.org/drawingml/2006/picture">
                   <pic:nvPicPr>
-                    <pic:cNvPr id="3" name="bibliopoleio.png"/>
+                    <pic:cNvPr id="11" name="bibliopoleio.png"/>
                     <pic:cNvPicPr/>
                   </pic:nvPicPr>
                   <pic:blipFill>
@@ -10302,7 +10316,7 @@
     </w:p>
     <w:p>
       <w:pPr>
-        <w:pStyle w:val="a7"/>
+        <w:pStyle w:val="Caption"/>
         <w:rPr>
           <w:lang w:val="el-GR"/>
         </w:rPr>
@@ -10398,7 +10412,25 @@
         <w:rPr>
           <w:lang w:val="el-GR"/>
         </w:rPr>
-        <w:t>Επιπλέον, παρουσιάζουμε ένα υποδεέστερο διάγραμμα με λιγότερες λειτουργίες και πιο δύσχρηστο για τον χρήστη:</w:t>
+        <w:t xml:space="preserve">Επιπλέον, παρουσιάζουμε </w:t>
+      </w:r>
+      <w:r>
+        <w:rPr>
+          <w:lang w:val="el-GR"/>
+        </w:rPr>
+        <w:t xml:space="preserve">μια διαφορετική προσέγγιση σχεδίασης της εφαρμογής. Ο λόγος για τον οποίο το παρακάτω σχήμα είναι υποδεέστερο από το αρχικό, οφείλεται στην απουσία λειτουργιών που μειώνουν την γρήγορη αλληλεπίδραση και κατανόηση της κατάστασης της εφαρμογής. Για παράδειγμα, στην οθόνη του καλαθιού με τη λίστα βιβλίων, εμφανίζονται μόνο οι τίτλοι και απουσιάζουν φωτογραφίες </w:t>
+      </w:r>
+      <w:r>
+        <w:rPr>
+          <w:lang w:val="el-GR"/>
+        </w:rPr>
+        <w:t>εξώφυλλων</w:t>
+      </w:r>
+      <w:r>
+        <w:rPr>
+          <w:lang w:val="el-GR"/>
+        </w:rPr>
+        <w:t>. Έτσι, είναι πολύ πιθανό ο χρήστης να μπερδευτεί κάνοντας κάποιο λάθος στην ερμηνεία του κειμένου.</w:t>
       </w:r>
     </w:p>
     <w:p>
@@ -10410,10 +10442,10 @@
           <w:noProof/>
         </w:rPr>
         <w:drawing>
-          <wp:inline distT="0" distB="0" distL="0" distR="0" wp14:anchorId="4D35D1A4" wp14:editId="5154BA8C">
+          <wp:inline distT="0" distB="0" distL="0" distR="0" wp14:anchorId="392D3345" wp14:editId="18B2565C">
             <wp:extent cx="5943600" cy="953135"/>
             <wp:effectExtent l="0" t="0" r="0" b="0"/>
-            <wp:docPr id="5" name="Picture 5"/>
+            <wp:docPr id="17" name="Picture 17"/>
             <wp:cNvGraphicFramePr>
               <a:graphicFrameLocks xmlns:a="http://schemas.openxmlformats.org/drawingml/2006/main" noChangeAspect="1"/>
             </wp:cNvGraphicFramePr>
@@ -10421,7 +10453,7 @@
               <a:graphicData uri="http://schemas.openxmlformats.org/drawingml/2006/picture">
                 <pic:pic xmlns:pic="http://schemas.openxmlformats.org/drawingml/2006/picture">
                   <pic:nvPicPr>
-                    <pic:cNvPr id="5" name="bibliopoleio_2.png"/>
+                    <pic:cNvPr id="17" name="bibliopoleio_2.png"/>
                     <pic:cNvPicPr/>
                   </pic:nvPicPr>
                   <pic:blipFill>
@@ -10454,7 +10486,7 @@
     </w:p>
     <w:p>
       <w:pPr>
-        <w:pStyle w:val="a7"/>
+        <w:pStyle w:val="Caption"/>
         <w:rPr>
           <w:lang w:val="el-GR"/>
         </w:rPr>
@@ -10542,25 +10574,6 @@
     </w:p>
     <w:p>
       <w:pPr>
-        <w:rPr>
-          <w:lang w:val="el-GR"/>
-        </w:rPr>
-      </w:pPr>
-      <w:r>
-        <w:rPr>
-          <w:lang w:val="el-GR"/>
-        </w:rPr>
-        <w:t xml:space="preserve">Ας μελετήσουμε τα παραπάνω διαγράμματα και τον λόγο που επιλέγουμε το </w:t>
-      </w:r>
-      <w:r>
-        <w:rPr>
-          <w:lang w:val="el-GR"/>
-        </w:rPr>
-        <w:t>πρώτο από τα δυο.</w:t>
-      </w:r>
-    </w:p>
-    <w:p>
-      <w:pPr>
         <w:spacing w:line="259" w:lineRule="auto"/>
         <w:rPr>
           <w:lang w:val="el-GR"/>
@@ -10575,9 +10588,9 @@
     </w:p>
     <w:p>
       <w:pPr>
-        <w:pStyle w:val="2"/>
-      </w:pPr>
-      <w:bookmarkStart w:id="19" w:name="_Toc532035004"/>
+        <w:pStyle w:val="Heading2"/>
+      </w:pPr>
+      <w:bookmarkStart w:id="19" w:name="_Toc532138574"/>
       <w:r>
         <w:lastRenderedPageBreak/>
         <w:t>Σύντομες σημειώσεις εκκίνησης</w:t>
@@ -11073,9 +11086,9 @@
     </w:p>
     <w:p>
       <w:pPr>
-        <w:pStyle w:val="2"/>
-      </w:pPr>
-      <w:bookmarkStart w:id="20" w:name="_Toc532035005"/>
+        <w:pStyle w:val="Heading2"/>
+      </w:pPr>
+      <w:bookmarkStart w:id="20" w:name="_Toc532138575"/>
       <w:r>
         <w:lastRenderedPageBreak/>
         <w:t>Εγχειρίδιο σύντομης αναφοράς</w:t>
@@ -11388,7 +11401,7 @@
     </w:p>
     <w:p>
       <w:pPr>
-        <w:pStyle w:val="a6"/>
+        <w:pStyle w:val="ListParagraph"/>
         <w:keepNext/>
         <w:keepLines/>
         <w:numPr>
@@ -11408,11 +11421,13 @@
         </w:rPr>
       </w:pPr>
       <w:bookmarkStart w:id="21" w:name="_Toc532035006"/>
+      <w:bookmarkStart w:id="22" w:name="_Toc532138576"/>
       <w:bookmarkEnd w:id="21"/>
-    </w:p>
-    <w:p>
-      <w:pPr>
-        <w:pStyle w:val="a6"/>
+      <w:bookmarkEnd w:id="22"/>
+    </w:p>
+    <w:p>
+      <w:pPr>
+        <w:pStyle w:val="ListParagraph"/>
         <w:keepNext/>
         <w:keepLines/>
         <w:numPr>
@@ -11431,12 +11446,14 @@
           <w:lang w:val="el-GR"/>
         </w:rPr>
       </w:pPr>
-      <w:bookmarkStart w:id="22" w:name="_Toc532035007"/>
-      <w:bookmarkEnd w:id="22"/>
-    </w:p>
-    <w:p>
-      <w:pPr>
-        <w:pStyle w:val="a6"/>
+      <w:bookmarkStart w:id="23" w:name="_Toc532035007"/>
+      <w:bookmarkStart w:id="24" w:name="_Toc532138577"/>
+      <w:bookmarkEnd w:id="23"/>
+      <w:bookmarkEnd w:id="24"/>
+    </w:p>
+    <w:p>
+      <w:pPr>
+        <w:pStyle w:val="ListParagraph"/>
         <w:keepNext/>
         <w:keepLines/>
         <w:numPr>
@@ -11455,12 +11472,14 @@
           <w:lang w:val="el-GR"/>
         </w:rPr>
       </w:pPr>
-      <w:bookmarkStart w:id="23" w:name="_Toc532035008"/>
-      <w:bookmarkEnd w:id="23"/>
-    </w:p>
-    <w:p>
-      <w:pPr>
-        <w:pStyle w:val="a6"/>
+      <w:bookmarkStart w:id="25" w:name="_Toc532035008"/>
+      <w:bookmarkStart w:id="26" w:name="_Toc532138578"/>
+      <w:bookmarkEnd w:id="25"/>
+      <w:bookmarkEnd w:id="26"/>
+    </w:p>
+    <w:p>
+      <w:pPr>
+        <w:pStyle w:val="ListParagraph"/>
         <w:keepNext/>
         <w:keepLines/>
         <w:numPr>
@@ -11479,12 +11498,14 @@
           <w:lang w:val="el-GR"/>
         </w:rPr>
       </w:pPr>
-      <w:bookmarkStart w:id="24" w:name="_Toc532035009"/>
-      <w:bookmarkEnd w:id="24"/>
-    </w:p>
-    <w:p>
-      <w:pPr>
-        <w:pStyle w:val="a6"/>
+      <w:bookmarkStart w:id="27" w:name="_Toc532035009"/>
+      <w:bookmarkStart w:id="28" w:name="_Toc532138579"/>
+      <w:bookmarkEnd w:id="27"/>
+      <w:bookmarkEnd w:id="28"/>
+    </w:p>
+    <w:p>
+      <w:pPr>
+        <w:pStyle w:val="ListParagraph"/>
         <w:keepNext/>
         <w:keepLines/>
         <w:numPr>
@@ -11503,24 +11524,26 @@
           <w:lang w:val="el-GR"/>
         </w:rPr>
       </w:pPr>
-      <w:bookmarkStart w:id="25" w:name="_Toc532035010"/>
-      <w:bookmarkEnd w:id="25"/>
-    </w:p>
-    <w:p>
-      <w:pPr>
-        <w:pStyle w:val="3"/>
-        <w:rPr>
-          <w:lang w:val="el-GR"/>
-        </w:rPr>
-      </w:pPr>
-      <w:bookmarkStart w:id="26" w:name="_Toc532035011"/>
+      <w:bookmarkStart w:id="29" w:name="_Toc532035010"/>
+      <w:bookmarkStart w:id="30" w:name="_Toc532138580"/>
+      <w:bookmarkEnd w:id="29"/>
+      <w:bookmarkEnd w:id="30"/>
+    </w:p>
+    <w:p>
+      <w:pPr>
+        <w:pStyle w:val="Heading3"/>
+        <w:rPr>
+          <w:lang w:val="el-GR"/>
+        </w:rPr>
+      </w:pPr>
+      <w:bookmarkStart w:id="31" w:name="_Toc532138581"/>
       <w:r>
         <w:rPr>
           <w:lang w:val="el-GR"/>
         </w:rPr>
         <w:t>Πλοήγηση</w:t>
       </w:r>
-      <w:bookmarkEnd w:id="26"/>
+      <w:bookmarkEnd w:id="31"/>
     </w:p>
     <w:p>
       <w:pPr>
@@ -11556,7 +11579,7 @@
     </w:p>
     <w:p>
       <w:pPr>
-        <w:pStyle w:val="a6"/>
+        <w:pStyle w:val="ListParagraph"/>
         <w:numPr>
           <w:ilvl w:val="0"/>
           <w:numId w:val="25"/>
@@ -11601,7 +11624,7 @@
     </w:p>
     <w:p>
       <w:pPr>
-        <w:pStyle w:val="a6"/>
+        <w:pStyle w:val="ListParagraph"/>
         <w:numPr>
           <w:ilvl w:val="0"/>
           <w:numId w:val="25"/>
@@ -11634,7 +11657,7 @@
     </w:p>
     <w:p>
       <w:pPr>
-        <w:pStyle w:val="a6"/>
+        <w:pStyle w:val="ListParagraph"/>
         <w:numPr>
           <w:ilvl w:val="0"/>
           <w:numId w:val="25"/>
@@ -11679,7 +11702,7 @@
     </w:p>
     <w:p>
       <w:pPr>
-        <w:pStyle w:val="a6"/>
+        <w:pStyle w:val="ListParagraph"/>
         <w:numPr>
           <w:ilvl w:val="0"/>
           <w:numId w:val="25"/>
@@ -11712,19 +11735,19 @@
     </w:p>
     <w:p>
       <w:pPr>
-        <w:pStyle w:val="3"/>
-        <w:rPr>
-          <w:lang w:val="el-GR"/>
-        </w:rPr>
-      </w:pPr>
-      <w:bookmarkStart w:id="27" w:name="_Toc532035012"/>
+        <w:pStyle w:val="Heading3"/>
+        <w:rPr>
+          <w:lang w:val="el-GR"/>
+        </w:rPr>
+      </w:pPr>
+      <w:bookmarkStart w:id="32" w:name="_Toc532138582"/>
       <w:r>
         <w:rPr>
           <w:lang w:val="el-GR"/>
         </w:rPr>
         <w:t>Επισκόπηση βιβλίου</w:t>
       </w:r>
-      <w:bookmarkEnd w:id="27"/>
+      <w:bookmarkEnd w:id="32"/>
     </w:p>
     <w:p>
       <w:pPr>
@@ -11754,7 +11777,7 @@
     </w:p>
     <w:p>
       <w:pPr>
-        <w:pStyle w:val="a6"/>
+        <w:pStyle w:val="ListParagraph"/>
         <w:numPr>
           <w:ilvl w:val="0"/>
           <w:numId w:val="27"/>
@@ -11774,7 +11797,7 @@
     </w:p>
     <w:p>
       <w:pPr>
-        <w:pStyle w:val="a6"/>
+        <w:pStyle w:val="ListParagraph"/>
         <w:numPr>
           <w:ilvl w:val="0"/>
           <w:numId w:val="27"/>
@@ -11794,7 +11817,7 @@
     </w:p>
     <w:p>
       <w:pPr>
-        <w:pStyle w:val="a6"/>
+        <w:pStyle w:val="ListParagraph"/>
         <w:numPr>
           <w:ilvl w:val="0"/>
           <w:numId w:val="27"/>
@@ -11814,7 +11837,7 @@
     </w:p>
     <w:p>
       <w:pPr>
-        <w:pStyle w:val="a6"/>
+        <w:pStyle w:val="ListParagraph"/>
         <w:numPr>
           <w:ilvl w:val="0"/>
           <w:numId w:val="27"/>
@@ -11834,7 +11857,7 @@
     </w:p>
     <w:p>
       <w:pPr>
-        <w:pStyle w:val="a6"/>
+        <w:pStyle w:val="ListParagraph"/>
         <w:numPr>
           <w:ilvl w:val="0"/>
           <w:numId w:val="27"/>
@@ -11855,7 +11878,7 @@
     </w:p>
     <w:p>
       <w:pPr>
-        <w:pStyle w:val="a6"/>
+        <w:pStyle w:val="ListParagraph"/>
         <w:numPr>
           <w:ilvl w:val="0"/>
           <w:numId w:val="27"/>
@@ -11875,7 +11898,7 @@
     </w:p>
     <w:p>
       <w:pPr>
-        <w:pStyle w:val="a6"/>
+        <w:pStyle w:val="ListParagraph"/>
         <w:numPr>
           <w:ilvl w:val="0"/>
           <w:numId w:val="27"/>
@@ -11895,7 +11918,7 @@
     </w:p>
     <w:p>
       <w:pPr>
-        <w:pStyle w:val="a6"/>
+        <w:pStyle w:val="ListParagraph"/>
         <w:numPr>
           <w:ilvl w:val="0"/>
           <w:numId w:val="27"/>
@@ -11915,7 +11938,7 @@
     </w:p>
     <w:p>
       <w:pPr>
-        <w:pStyle w:val="a6"/>
+        <w:pStyle w:val="ListParagraph"/>
         <w:numPr>
           <w:ilvl w:val="0"/>
           <w:numId w:val="27"/>
@@ -11935,19 +11958,19 @@
     </w:p>
     <w:p>
       <w:pPr>
-        <w:pStyle w:val="3"/>
-        <w:rPr>
-          <w:lang w:val="el-GR"/>
-        </w:rPr>
-      </w:pPr>
-      <w:bookmarkStart w:id="28" w:name="_Toc532035013"/>
+        <w:pStyle w:val="Heading3"/>
+        <w:rPr>
+          <w:lang w:val="el-GR"/>
+        </w:rPr>
+      </w:pPr>
+      <w:bookmarkStart w:id="33" w:name="_Toc532138583"/>
       <w:r>
         <w:rPr>
           <w:lang w:val="el-GR"/>
         </w:rPr>
         <w:t>Καλάθι αγορών</w:t>
       </w:r>
-      <w:bookmarkEnd w:id="28"/>
+      <w:bookmarkEnd w:id="33"/>
     </w:p>
     <w:p>
       <w:pPr>
@@ -11989,7 +12012,7 @@
     </w:p>
     <w:p>
       <w:pPr>
-        <w:pStyle w:val="a6"/>
+        <w:pStyle w:val="ListParagraph"/>
         <w:numPr>
           <w:ilvl w:val="0"/>
           <w:numId w:val="26"/>
@@ -12015,7 +12038,7 @@
     </w:p>
     <w:p>
       <w:pPr>
-        <w:pStyle w:val="a6"/>
+        <w:pStyle w:val="ListParagraph"/>
         <w:numPr>
           <w:ilvl w:val="0"/>
           <w:numId w:val="26"/>
@@ -12041,7 +12064,7 @@
     </w:p>
     <w:p>
       <w:pPr>
-        <w:pStyle w:val="a6"/>
+        <w:pStyle w:val="ListParagraph"/>
         <w:numPr>
           <w:ilvl w:val="0"/>
           <w:numId w:val="26"/>
@@ -12103,9 +12126,9 @@
     </w:p>
     <w:p>
       <w:pPr>
-        <w:pStyle w:val="2"/>
-      </w:pPr>
-      <w:bookmarkStart w:id="29" w:name="_Toc532035014"/>
+        <w:pStyle w:val="Heading2"/>
+      </w:pPr>
+      <w:bookmarkStart w:id="34" w:name="_Toc532138584"/>
       <w:r>
         <w:lastRenderedPageBreak/>
         <w:t xml:space="preserve">Αναλυτικό εγχειρίδιο </w:t>
@@ -12113,7 +12136,7 @@
       <w:r>
         <w:t>αναφοράς</w:t>
       </w:r>
-      <w:bookmarkEnd w:id="29"/>
+      <w:bookmarkEnd w:id="34"/>
     </w:p>
     <w:p>
       <w:pPr>
@@ -12213,7 +12236,7 @@
     </w:p>
     <w:p>
       <w:pPr>
-        <w:pStyle w:val="a6"/>
+        <w:pStyle w:val="ListParagraph"/>
         <w:keepNext/>
         <w:keepLines/>
         <w:numPr>
@@ -12232,21 +12255,23 @@
           <w:lang w:val="el-GR"/>
         </w:rPr>
       </w:pPr>
-      <w:bookmarkStart w:id="30" w:name="_Toc532035015"/>
-      <w:bookmarkEnd w:id="30"/>
-    </w:p>
-    <w:p>
-      <w:pPr>
-        <w:pStyle w:val="3"/>
-      </w:pPr>
-      <w:bookmarkStart w:id="31" w:name="_Toc532035016"/>
+      <w:bookmarkStart w:id="35" w:name="_Toc532035015"/>
+      <w:bookmarkStart w:id="36" w:name="_Toc532138585"/>
+      <w:bookmarkEnd w:id="35"/>
+      <w:bookmarkEnd w:id="36"/>
+    </w:p>
+    <w:p>
+      <w:pPr>
+        <w:pStyle w:val="Heading3"/>
+      </w:pPr>
+      <w:bookmarkStart w:id="37" w:name="_Toc532138586"/>
       <w:r>
         <w:rPr>
           <w:lang w:val="el-GR"/>
         </w:rPr>
         <w:t>Πλοήγηση</w:t>
       </w:r>
-      <w:bookmarkEnd w:id="31"/>
+      <w:bookmarkEnd w:id="37"/>
     </w:p>
     <w:p>
       <w:pPr>
@@ -12368,7 +12393,7 @@
     </w:p>
     <w:p>
       <w:pPr>
-        <w:pStyle w:val="4"/>
+        <w:pStyle w:val="Heading4"/>
         <w:rPr>
           <w:lang w:val="el-GR"/>
         </w:rPr>
@@ -12396,7 +12421,7 @@
     </w:p>
     <w:p>
       <w:pPr>
-        <w:pStyle w:val="4"/>
+        <w:pStyle w:val="Heading4"/>
         <w:rPr>
           <w:lang w:val="el-GR"/>
         </w:rPr>
@@ -12429,7 +12454,7 @@
     </w:p>
     <w:p>
       <w:pPr>
-        <w:pStyle w:val="4"/>
+        <w:pStyle w:val="Heading4"/>
         <w:rPr>
           <w:lang w:val="el-GR"/>
         </w:rPr>
@@ -12456,7 +12481,7 @@
     </w:p>
     <w:p>
       <w:pPr>
-        <w:pStyle w:val="4"/>
+        <w:pStyle w:val="Heading4"/>
         <w:rPr>
           <w:lang w:val="el-GR"/>
         </w:rPr>
@@ -12497,12 +12522,12 @@
     </w:p>
     <w:p>
       <w:pPr>
-        <w:pStyle w:val="3"/>
-        <w:rPr>
-          <w:lang w:val="el-GR"/>
-        </w:rPr>
-      </w:pPr>
-      <w:bookmarkStart w:id="32" w:name="_Toc532035017"/>
+        <w:pStyle w:val="Heading3"/>
+        <w:rPr>
+          <w:lang w:val="el-GR"/>
+        </w:rPr>
+      </w:pPr>
+      <w:bookmarkStart w:id="38" w:name="_Toc532138587"/>
       <w:r>
         <w:rPr>
           <w:lang w:val="el-GR"/>
@@ -12510,7 +12535,7 @@
         <w:lastRenderedPageBreak/>
         <w:t>Επισκόπηση βιβλίου</w:t>
       </w:r>
-      <w:bookmarkEnd w:id="32"/>
+      <w:bookmarkEnd w:id="38"/>
     </w:p>
     <w:p>
       <w:pPr>
@@ -12603,7 +12628,7 @@
     </w:p>
     <w:p>
       <w:pPr>
-        <w:pStyle w:val="4"/>
+        <w:pStyle w:val="Heading4"/>
         <w:rPr>
           <w:lang w:val="el-GR"/>
         </w:rPr>
@@ -12631,7 +12656,7 @@
     </w:p>
     <w:p>
       <w:pPr>
-        <w:pStyle w:val="4"/>
+        <w:pStyle w:val="Heading4"/>
         <w:rPr>
           <w:lang w:val="el-GR"/>
         </w:rPr>
@@ -12658,7 +12683,7 @@
     </w:p>
     <w:p>
       <w:pPr>
-        <w:pStyle w:val="4"/>
+        <w:pStyle w:val="Heading4"/>
         <w:rPr>
           <w:lang w:val="el-GR"/>
         </w:rPr>
@@ -12685,7 +12710,7 @@
     </w:p>
     <w:p>
       <w:pPr>
-        <w:pStyle w:val="4"/>
+        <w:pStyle w:val="Heading4"/>
         <w:rPr>
           <w:lang w:val="el-GR"/>
         </w:rPr>
@@ -12712,7 +12737,7 @@
     </w:p>
     <w:p>
       <w:pPr>
-        <w:pStyle w:val="4"/>
+        <w:pStyle w:val="Heading4"/>
         <w:rPr>
           <w:lang w:val="el-GR"/>
         </w:rPr>
@@ -12739,7 +12764,7 @@
     </w:p>
     <w:p>
       <w:pPr>
-        <w:pStyle w:val="4"/>
+        <w:pStyle w:val="Heading4"/>
         <w:rPr>
           <w:lang w:val="el-GR"/>
         </w:rPr>
@@ -12766,7 +12791,7 @@
     </w:p>
     <w:p>
       <w:pPr>
-        <w:pStyle w:val="4"/>
+        <w:pStyle w:val="Heading4"/>
         <w:rPr>
           <w:lang w:val="el-GR"/>
         </w:rPr>
@@ -12793,7 +12818,7 @@
     </w:p>
     <w:p>
       <w:pPr>
-        <w:pStyle w:val="4"/>
+        <w:pStyle w:val="Heading4"/>
         <w:rPr>
           <w:lang w:val="el-GR"/>
         </w:rPr>
@@ -12847,7 +12872,7 @@
     </w:p>
     <w:p>
       <w:pPr>
-        <w:pStyle w:val="4"/>
+        <w:pStyle w:val="Heading4"/>
         <w:rPr>
           <w:lang w:val="el-GR"/>
         </w:rPr>
@@ -12874,7 +12899,7 @@
     </w:p>
     <w:p>
       <w:pPr>
-        <w:pStyle w:val="4"/>
+        <w:pStyle w:val="Heading4"/>
         <w:rPr>
           <w:lang w:val="el-GR"/>
         </w:rPr>
@@ -12934,12 +12959,12 @@
     </w:p>
     <w:p>
       <w:pPr>
-        <w:pStyle w:val="3"/>
-        <w:rPr>
-          <w:lang w:val="el-GR"/>
-        </w:rPr>
-      </w:pPr>
-      <w:bookmarkStart w:id="33" w:name="_Toc532035018"/>
+        <w:pStyle w:val="Heading3"/>
+        <w:rPr>
+          <w:lang w:val="el-GR"/>
+        </w:rPr>
+      </w:pPr>
+      <w:bookmarkStart w:id="39" w:name="_Toc532138588"/>
       <w:r>
         <w:rPr>
           <w:lang w:val="el-GR"/>
@@ -12947,7 +12972,7 @@
         <w:lastRenderedPageBreak/>
         <w:t>Καλάθι αγορών</w:t>
       </w:r>
-      <w:bookmarkEnd w:id="33"/>
+      <w:bookmarkEnd w:id="39"/>
     </w:p>
     <w:p>
       <w:pPr>
@@ -13040,7 +13065,7 @@
     </w:p>
     <w:p>
       <w:pPr>
-        <w:pStyle w:val="4"/>
+        <w:pStyle w:val="Heading4"/>
         <w:rPr>
           <w:lang w:val="el-GR"/>
         </w:rPr>
@@ -13104,7 +13129,7 @@
     </w:p>
     <w:p>
       <w:pPr>
-        <w:pStyle w:val="4"/>
+        <w:pStyle w:val="Heading4"/>
         <w:rPr>
           <w:lang w:val="el-GR"/>
         </w:rPr>
@@ -13131,7 +13156,7 @@
     </w:p>
     <w:p>
       <w:pPr>
-        <w:pStyle w:val="4"/>
+        <w:pStyle w:val="Heading4"/>
         <w:rPr>
           <w:lang w:val="el-GR"/>
         </w:rPr>
@@ -13224,7 +13249,7 @@
     <w:sdtContent>
       <w:p>
         <w:pPr>
-          <w:pStyle w:val="a4"/>
+          <w:pStyle w:val="Footer"/>
           <w:jc w:val="center"/>
         </w:pPr>
         <w:r>
@@ -13253,7 +13278,7 @@
   </w:sdt>
   <w:p>
     <w:pPr>
-      <w:pStyle w:val="a4"/>
+      <w:pStyle w:val="Footer"/>
     </w:pPr>
   </w:p>
 </w:ftr>
@@ -13284,14 +13309,14 @@
   <w:footnote w:id="1">
     <w:p>
       <w:pPr>
-        <w:pStyle w:val="a8"/>
-        <w:rPr>
-          <w:lang w:val="el-GR"/>
-        </w:rPr>
-      </w:pPr>
-      <w:r>
-        <w:rPr>
-          <w:rStyle w:val="a9"/>
+        <w:pStyle w:val="FootnoteText"/>
+        <w:rPr>
+          <w:lang w:val="el-GR"/>
+        </w:rPr>
+      </w:pPr>
+      <w:r>
+        <w:rPr>
+          <w:rStyle w:val="FootnoteReference"/>
         </w:rPr>
         <w:footnoteRef/>
       </w:r>
@@ -13336,14 +13361,14 @@
   <w:footnote w:id="2">
     <w:p>
       <w:pPr>
-        <w:pStyle w:val="a8"/>
-        <w:rPr>
-          <w:lang w:val="el-GR"/>
-        </w:rPr>
-      </w:pPr>
-      <w:r>
-        <w:rPr>
-          <w:rStyle w:val="a9"/>
+        <w:pStyle w:val="FootnoteText"/>
+        <w:rPr>
+          <w:lang w:val="el-GR"/>
+        </w:rPr>
+      </w:pPr>
+      <w:r>
+        <w:rPr>
+          <w:rStyle w:val="FootnoteReference"/>
         </w:rPr>
         <w:footnoteRef/>
       </w:r>
@@ -13360,10 +13385,17 @@
         <w:t xml:space="preserve">Στο φάκελο </w:t>
       </w:r>
       <w:r>
-        <w:t>e_bookstore</w:t>
-      </w:r>
-      <w:bookmarkStart w:id="18" w:name="_GoBack"/>
-      <w:bookmarkEnd w:id="18"/>
+        <w:t>e</w:t>
+      </w:r>
+      <w:r>
+        <w:rPr>
+          <w:lang w:val="el-GR"/>
+        </w:rPr>
+        <w:t>_</w:t>
+      </w:r>
+      <w:r>
+        <w:t>bookstore</w:t>
+      </w:r>
       <w:r>
         <w:rPr>
           <w:lang w:val="el-GR"/>
@@ -13385,7 +13417,7 @@
 <w:hdr xmlns:wpc="http://schemas.microsoft.com/office/word/2010/wordprocessingCanvas" xmlns:cx="http://schemas.microsoft.com/office/drawing/2014/chartex" xmlns:cx1="http://schemas.microsoft.com/office/drawing/2015/9/8/chartex" xmlns:cx2="http://schemas.microsoft.com/office/drawing/2015/10/21/chartex" xmlns:cx3="http://schemas.microsoft.com/office/drawing/2016/5/9/chartex" xmlns:cx4="http://schemas.microsoft.com/office/drawing/2016/5/10/chartex" xmlns:cx5="http://schemas.microsoft.com/office/drawing/2016/5/11/chartex" xmlns:cx6="http://schemas.microsoft.com/office/drawing/2016/5/12/chartex" xmlns:cx7="http://schemas.microsoft.com/office/drawing/2016/5/13/chartex" xmlns:cx8="http://schemas.microsoft.com/office/drawing/2016/5/14/chartex" xmlns:mc="http://schemas.openxmlformats.org/markup-compatibility/2006" xmlns:aink="http://schemas.microsoft.com/office/drawing/2016/ink" xmlns:am3d="http://schemas.microsoft.com/office/drawing/2017/model3d" xmlns:o="urn:schemas-microsoft-com:office:office" xmlns:r="http://schemas.openxmlformats.org/officeDocument/2006/relationships" xmlns:m="http://schemas.openxmlformats.org/officeDocument/2006/math" xmlns:v="urn:schemas-microsoft-com:vml" xmlns:wp14="http://schemas.microsoft.com/office/word/2010/wordprocessingDrawing" xmlns:wp="http://schemas.openxmlformats.org/drawingml/2006/wordprocessingDrawing" xmlns:w10="urn:schemas-microsoft-com:office:word" xmlns:w="http://schemas.openxmlformats.org/wordprocessingml/2006/main" xmlns:w14="http://schemas.microsoft.com/office/word/2010/wordml" xmlns:w15="http://schemas.microsoft.com/office/word/2012/wordml" xmlns:w16cid="http://schemas.microsoft.com/office/word/2016/wordml/cid" xmlns:w16se="http://schemas.microsoft.com/office/word/2015/wordml/symex" xmlns:wpg="http://schemas.microsoft.com/office/word/2010/wordprocessingGroup" xmlns:wpi="http://schemas.microsoft.com/office/word/2010/wordprocessingInk" xmlns:wne="http://schemas.microsoft.com/office/word/2006/wordml" xmlns:wps="http://schemas.microsoft.com/office/word/2010/wordprocessingShape" mc:Ignorable="w14 w15 w16se w16cid wp14">
   <w:p>
     <w:pPr>
-      <w:pStyle w:val="a3"/>
+      <w:pStyle w:val="Header"/>
       <w:rPr>
         <w:rFonts w:ascii="Calibri" w:hAnsi="Calibri" w:cs="Calibri"/>
         <w:sz w:val="20"/>
@@ -13561,7 +13593,7 @@
     <w:lvl w:ilvl="0">
       <w:start w:val="1"/>
       <w:numFmt w:val="decimal"/>
-      <w:pStyle w:val="1"/>
+      <w:pStyle w:val="Heading1"/>
       <w:lvlText w:val="%1"/>
       <w:lvlJc w:val="left"/>
       <w:pPr>
@@ -13574,7 +13606,7 @@
     <w:lvl w:ilvl="1">
       <w:start w:val="1"/>
       <w:numFmt w:val="decimal"/>
-      <w:pStyle w:val="2"/>
+      <w:pStyle w:val="Heading2"/>
       <w:lvlText w:val="%1.%2"/>
       <w:lvlJc w:val="left"/>
       <w:pPr>
@@ -13587,7 +13619,7 @@
     <w:lvl w:ilvl="2">
       <w:start w:val="1"/>
       <w:numFmt w:val="decimal"/>
-      <w:pStyle w:val="3"/>
+      <w:pStyle w:val="Heading3"/>
       <w:lvlText w:val="%1.%2.%3"/>
       <w:lvlJc w:val="left"/>
       <w:pPr>
@@ -13600,7 +13632,7 @@
     <w:lvl w:ilvl="3">
       <w:start w:val="1"/>
       <w:numFmt w:val="decimal"/>
-      <w:pStyle w:val="4"/>
+      <w:pStyle w:val="Heading4"/>
       <w:lvlText w:val="%1.%2.%3.%4"/>
       <w:lvlJc w:val="left"/>
       <w:pPr>
@@ -13613,7 +13645,7 @@
     <w:lvl w:ilvl="4">
       <w:start w:val="1"/>
       <w:numFmt w:val="decimal"/>
-      <w:pStyle w:val="5"/>
+      <w:pStyle w:val="Heading5"/>
       <w:lvlText w:val="%1.%2.%3.%4.%5"/>
       <w:lvlJc w:val="left"/>
       <w:pPr>
@@ -13626,7 +13658,7 @@
     <w:lvl w:ilvl="5">
       <w:start w:val="1"/>
       <w:numFmt w:val="decimal"/>
-      <w:pStyle w:val="6"/>
+      <w:pStyle w:val="Heading6"/>
       <w:lvlText w:val="%1.%2.%3.%4.%5.%6"/>
       <w:lvlJc w:val="left"/>
       <w:pPr>
@@ -13639,7 +13671,7 @@
     <w:lvl w:ilvl="6">
       <w:start w:val="1"/>
       <w:numFmt w:val="decimal"/>
-      <w:pStyle w:val="7"/>
+      <w:pStyle w:val="Heading7"/>
       <w:lvlText w:val="%1.%2.%3.%4.%5.%6.%7"/>
       <w:lvlJc w:val="left"/>
       <w:pPr>
@@ -13652,7 +13684,7 @@
     <w:lvl w:ilvl="7">
       <w:start w:val="1"/>
       <w:numFmt w:val="decimal"/>
-      <w:pStyle w:val="8"/>
+      <w:pStyle w:val="Heading8"/>
       <w:lvlText w:val="%1.%2.%3.%4.%5.%6.%7.%8"/>
       <w:lvlJc w:val="left"/>
       <w:pPr>
@@ -13665,7 +13697,7 @@
     <w:lvl w:ilvl="8">
       <w:start w:val="1"/>
       <w:numFmt w:val="decimal"/>
-      <w:pStyle w:val="9"/>
+      <w:pStyle w:val="Heading9"/>
       <w:lvlText w:val="%1.%2.%3.%4.%5.%6.%7.%8.%9"/>
       <w:lvlJc w:val="left"/>
       <w:pPr>
@@ -16692,7 +16724,7 @@
     <w:lsdException w:name="Hashtag" w:semiHidden="1" w:unhideWhenUsed="1"/>
     <w:lsdException w:name="Unresolved Mention" w:semiHidden="1" w:unhideWhenUsed="1"/>
   </w:latentStyles>
-  <w:style w:type="paragraph" w:default="1" w:styleId="a">
+  <w:style w:type="paragraph" w:default="1" w:styleId="Normal">
     <w:name w:val="Normal"/>
     <w:qFormat/>
     <w:rsid w:val="00BE3D71"/>
@@ -16704,11 +16736,11 @@
       <w:sz w:val="24"/>
     </w:rPr>
   </w:style>
-  <w:style w:type="paragraph" w:styleId="1">
+  <w:style w:type="paragraph" w:styleId="Heading1">
     <w:name w:val="heading 1"/>
-    <w:basedOn w:val="a"/>
-    <w:next w:val="a"/>
-    <w:link w:val="1Char"/>
+    <w:basedOn w:val="Normal"/>
+    <w:next w:val="Normal"/>
+    <w:link w:val="Heading1Char"/>
     <w:autoRedefine/>
     <w:uiPriority w:val="9"/>
     <w:qFormat/>
@@ -16730,11 +16762,11 @@
       <w:lang w:val="el-GR"/>
     </w:rPr>
   </w:style>
-  <w:style w:type="paragraph" w:styleId="2">
+  <w:style w:type="paragraph" w:styleId="Heading2">
     <w:name w:val="heading 2"/>
-    <w:basedOn w:val="a"/>
-    <w:next w:val="a"/>
-    <w:link w:val="2Char"/>
+    <w:basedOn w:val="Normal"/>
+    <w:next w:val="Normal"/>
+    <w:link w:val="Heading2Char"/>
     <w:autoRedefine/>
     <w:uiPriority w:val="9"/>
     <w:unhideWhenUsed/>
@@ -16758,11 +16790,11 @@
       <w:lang w:val="el-GR"/>
     </w:rPr>
   </w:style>
-  <w:style w:type="paragraph" w:styleId="3">
+  <w:style w:type="paragraph" w:styleId="Heading3">
     <w:name w:val="heading 3"/>
-    <w:basedOn w:val="a"/>
-    <w:next w:val="a"/>
-    <w:link w:val="3Char"/>
+    <w:basedOn w:val="Normal"/>
+    <w:next w:val="Normal"/>
+    <w:link w:val="Heading3Char"/>
     <w:uiPriority w:val="9"/>
     <w:unhideWhenUsed/>
     <w:qFormat/>
@@ -16784,11 +16816,11 @@
       <w:szCs w:val="24"/>
     </w:rPr>
   </w:style>
-  <w:style w:type="paragraph" w:styleId="4">
+  <w:style w:type="paragraph" w:styleId="Heading4">
     <w:name w:val="heading 4"/>
-    <w:basedOn w:val="a"/>
-    <w:next w:val="a"/>
-    <w:link w:val="4Char"/>
+    <w:basedOn w:val="Normal"/>
+    <w:next w:val="Normal"/>
+    <w:link w:val="Heading4Char"/>
     <w:uiPriority w:val="9"/>
     <w:unhideWhenUsed/>
     <w:qFormat/>
@@ -16809,11 +16841,11 @@
       <w:color w:val="2F5496" w:themeColor="accent1" w:themeShade="BF"/>
     </w:rPr>
   </w:style>
-  <w:style w:type="paragraph" w:styleId="5">
+  <w:style w:type="paragraph" w:styleId="Heading5">
     <w:name w:val="heading 5"/>
-    <w:basedOn w:val="a"/>
-    <w:next w:val="a"/>
-    <w:link w:val="5Char"/>
+    <w:basedOn w:val="Normal"/>
+    <w:next w:val="Normal"/>
+    <w:link w:val="Heading5Char"/>
     <w:uiPriority w:val="9"/>
     <w:unhideWhenUsed/>
     <w:qFormat/>
@@ -16833,11 +16865,11 @@
       <w:color w:val="2F5496" w:themeColor="accent1" w:themeShade="BF"/>
     </w:rPr>
   </w:style>
-  <w:style w:type="paragraph" w:styleId="6">
+  <w:style w:type="paragraph" w:styleId="Heading6">
     <w:name w:val="heading 6"/>
-    <w:basedOn w:val="a"/>
-    <w:next w:val="a"/>
-    <w:link w:val="6Char"/>
+    <w:basedOn w:val="Normal"/>
+    <w:next w:val="Normal"/>
+    <w:link w:val="Heading6Char"/>
     <w:uiPriority w:val="9"/>
     <w:semiHidden/>
     <w:unhideWhenUsed/>
@@ -16858,11 +16890,11 @@
       <w:color w:val="1F3763" w:themeColor="accent1" w:themeShade="7F"/>
     </w:rPr>
   </w:style>
-  <w:style w:type="paragraph" w:styleId="7">
+  <w:style w:type="paragraph" w:styleId="Heading7">
     <w:name w:val="heading 7"/>
-    <w:basedOn w:val="a"/>
-    <w:next w:val="a"/>
-    <w:link w:val="7Char"/>
+    <w:basedOn w:val="Normal"/>
+    <w:next w:val="Normal"/>
+    <w:link w:val="Heading7Char"/>
     <w:uiPriority w:val="9"/>
     <w:semiHidden/>
     <w:unhideWhenUsed/>
@@ -16885,11 +16917,11 @@
       <w:color w:val="1F3763" w:themeColor="accent1" w:themeShade="7F"/>
     </w:rPr>
   </w:style>
-  <w:style w:type="paragraph" w:styleId="8">
+  <w:style w:type="paragraph" w:styleId="Heading8">
     <w:name w:val="heading 8"/>
-    <w:basedOn w:val="a"/>
-    <w:next w:val="a"/>
-    <w:link w:val="8Char"/>
+    <w:basedOn w:val="Normal"/>
+    <w:next w:val="Normal"/>
+    <w:link w:val="Heading8Char"/>
     <w:uiPriority w:val="9"/>
     <w:semiHidden/>
     <w:unhideWhenUsed/>
@@ -16912,11 +16944,11 @@
       <w:szCs w:val="21"/>
     </w:rPr>
   </w:style>
-  <w:style w:type="paragraph" w:styleId="9">
+  <w:style w:type="paragraph" w:styleId="Heading9">
     <w:name w:val="heading 9"/>
-    <w:basedOn w:val="a"/>
-    <w:next w:val="a"/>
-    <w:link w:val="9Char"/>
+    <w:basedOn w:val="Normal"/>
+    <w:next w:val="Normal"/>
+    <w:link w:val="Heading9Char"/>
     <w:uiPriority w:val="9"/>
     <w:semiHidden/>
     <w:unhideWhenUsed/>
@@ -16941,13 +16973,13 @@
       <w:szCs w:val="21"/>
     </w:rPr>
   </w:style>
-  <w:style w:type="character" w:default="1" w:styleId="a0">
+  <w:style w:type="character" w:default="1" w:styleId="DefaultParagraphFont">
     <w:name w:val="Default Paragraph Font"/>
     <w:uiPriority w:val="1"/>
     <w:semiHidden/>
     <w:unhideWhenUsed/>
   </w:style>
-  <w:style w:type="table" w:default="1" w:styleId="a1">
+  <w:style w:type="table" w:default="1" w:styleId="TableNormal">
     <w:name w:val="Normal Table"/>
     <w:uiPriority w:val="99"/>
     <w:semiHidden/>
@@ -16962,16 +16994,16 @@
       </w:tblCellMar>
     </w:tblPr>
   </w:style>
-  <w:style w:type="numbering" w:default="1" w:styleId="a2">
+  <w:style w:type="numbering" w:default="1" w:styleId="NoList">
     <w:name w:val="No List"/>
     <w:uiPriority w:val="99"/>
     <w:semiHidden/>
     <w:unhideWhenUsed/>
   </w:style>
-  <w:style w:type="character" w:customStyle="1" w:styleId="1Char">
-    <w:name w:val="Επικεφαλίδα 1 Char"/>
-    <w:basedOn w:val="a0"/>
-    <w:link w:val="1"/>
+  <w:style w:type="character" w:customStyle="1" w:styleId="Heading1Char">
+    <w:name w:val="Heading 1 Char"/>
+    <w:basedOn w:val="DefaultParagraphFont"/>
+    <w:link w:val="Heading1"/>
     <w:uiPriority w:val="9"/>
     <w:rsid w:val="00717F12"/>
     <w:rPr>
@@ -16982,10 +17014,10 @@
       <w:lang w:val="el-GR"/>
     </w:rPr>
   </w:style>
-  <w:style w:type="character" w:customStyle="1" w:styleId="2Char">
-    <w:name w:val="Επικεφαλίδα 2 Char"/>
-    <w:basedOn w:val="a0"/>
-    <w:link w:val="2"/>
+  <w:style w:type="character" w:customStyle="1" w:styleId="Heading2Char">
+    <w:name w:val="Heading 2 Char"/>
+    <w:basedOn w:val="DefaultParagraphFont"/>
+    <w:link w:val="Heading2"/>
     <w:uiPriority w:val="9"/>
     <w:rsid w:val="00EA2E35"/>
     <w:rPr>
@@ -16996,10 +17028,10 @@
       <w:lang w:val="el-GR"/>
     </w:rPr>
   </w:style>
-  <w:style w:type="paragraph" w:styleId="a3">
+  <w:style w:type="paragraph" w:styleId="Header">
     <w:name w:val="header"/>
-    <w:basedOn w:val="a"/>
-    <w:link w:val="Char"/>
+    <w:basedOn w:val="Normal"/>
+    <w:link w:val="HeaderChar"/>
     <w:uiPriority w:val="99"/>
     <w:unhideWhenUsed/>
     <w:rsid w:val="001B44A9"/>
@@ -17011,10 +17043,10 @@
       <w:spacing w:after="0" w:line="240" w:lineRule="auto"/>
     </w:pPr>
   </w:style>
-  <w:style w:type="character" w:customStyle="1" w:styleId="Char">
-    <w:name w:val="Κεφαλίδα Char"/>
-    <w:basedOn w:val="a0"/>
-    <w:link w:val="a3"/>
+  <w:style w:type="character" w:customStyle="1" w:styleId="HeaderChar">
+    <w:name w:val="Header Char"/>
+    <w:basedOn w:val="DefaultParagraphFont"/>
+    <w:link w:val="Header"/>
     <w:uiPriority w:val="99"/>
     <w:rsid w:val="001B44A9"/>
     <w:rPr>
@@ -17022,10 +17054,10 @@
       <w:sz w:val="24"/>
     </w:rPr>
   </w:style>
-  <w:style w:type="paragraph" w:styleId="a4">
+  <w:style w:type="paragraph" w:styleId="Footer">
     <w:name w:val="footer"/>
-    <w:basedOn w:val="a"/>
-    <w:link w:val="Char0"/>
+    <w:basedOn w:val="Normal"/>
+    <w:link w:val="FooterChar"/>
     <w:uiPriority w:val="99"/>
     <w:unhideWhenUsed/>
     <w:rsid w:val="001B44A9"/>
@@ -17037,10 +17069,10 @@
       <w:spacing w:after="0" w:line="240" w:lineRule="auto"/>
     </w:pPr>
   </w:style>
-  <w:style w:type="character" w:customStyle="1" w:styleId="Char0">
-    <w:name w:val="Υποσέλιδο Char"/>
-    <w:basedOn w:val="a0"/>
-    <w:link w:val="a4"/>
+  <w:style w:type="character" w:customStyle="1" w:styleId="FooterChar">
+    <w:name w:val="Footer Char"/>
+    <w:basedOn w:val="DefaultParagraphFont"/>
+    <w:link w:val="Footer"/>
     <w:uiPriority w:val="99"/>
     <w:rsid w:val="001B44A9"/>
     <w:rPr>
@@ -17048,10 +17080,10 @@
       <w:sz w:val="24"/>
     </w:rPr>
   </w:style>
-  <w:style w:type="paragraph" w:styleId="a5">
+  <w:style w:type="paragraph" w:styleId="TOCHeading">
     <w:name w:val="TOC Heading"/>
-    <w:basedOn w:val="1"/>
-    <w:next w:val="a"/>
+    <w:basedOn w:val="Heading1"/>
+    <w:next w:val="Normal"/>
     <w:uiPriority w:val="39"/>
     <w:unhideWhenUsed/>
     <w:qFormat/>
@@ -17063,10 +17095,10 @@
       <w:outlineLvl w:val="9"/>
     </w:pPr>
   </w:style>
-  <w:style w:type="paragraph" w:styleId="10">
+  <w:style w:type="paragraph" w:styleId="TOC1">
     <w:name w:val="toc 1"/>
-    <w:basedOn w:val="a"/>
-    <w:next w:val="a"/>
+    <w:basedOn w:val="Normal"/>
+    <w:next w:val="Normal"/>
     <w:autoRedefine/>
     <w:uiPriority w:val="39"/>
     <w:unhideWhenUsed/>
@@ -17079,9 +17111,9 @@
       <w:spacing w:after="100"/>
     </w:pPr>
   </w:style>
-  <w:style w:type="character" w:styleId="-">
+  <w:style w:type="character" w:styleId="Hyperlink">
     <w:name w:val="Hyperlink"/>
-    <w:basedOn w:val="a0"/>
+    <w:basedOn w:val="DefaultParagraphFont"/>
     <w:uiPriority w:val="99"/>
     <w:unhideWhenUsed/>
     <w:rsid w:val="001B44A9"/>
@@ -17090,9 +17122,9 @@
       <w:u w:val="single"/>
     </w:rPr>
   </w:style>
-  <w:style w:type="paragraph" w:styleId="a6">
+  <w:style w:type="paragraph" w:styleId="ListParagraph">
     <w:name w:val="List Paragraph"/>
-    <w:basedOn w:val="a"/>
+    <w:basedOn w:val="Normal"/>
     <w:uiPriority w:val="34"/>
     <w:qFormat/>
     <w:rsid w:val="00166DAC"/>
@@ -17101,10 +17133,10 @@
       <w:contextualSpacing/>
     </w:pPr>
   </w:style>
-  <w:style w:type="paragraph" w:styleId="20">
+  <w:style w:type="paragraph" w:styleId="TOC2">
     <w:name w:val="toc 2"/>
-    <w:basedOn w:val="a"/>
-    <w:next w:val="a"/>
+    <w:basedOn w:val="Normal"/>
+    <w:next w:val="Normal"/>
     <w:autoRedefine/>
     <w:uiPriority w:val="39"/>
     <w:unhideWhenUsed/>
@@ -17114,10 +17146,10 @@
       <w:ind w:left="240"/>
     </w:pPr>
   </w:style>
-  <w:style w:type="character" w:customStyle="1" w:styleId="3Char">
-    <w:name w:val="Επικεφαλίδα 3 Char"/>
-    <w:basedOn w:val="a0"/>
-    <w:link w:val="3"/>
+  <w:style w:type="character" w:customStyle="1" w:styleId="Heading3Char">
+    <w:name w:val="Heading 3 Char"/>
+    <w:basedOn w:val="DefaultParagraphFont"/>
+    <w:link w:val="Heading3"/>
     <w:uiPriority w:val="9"/>
     <w:rsid w:val="001458F9"/>
     <w:rPr>
@@ -17127,10 +17159,10 @@
       <w:szCs w:val="24"/>
     </w:rPr>
   </w:style>
-  <w:style w:type="character" w:customStyle="1" w:styleId="4Char">
-    <w:name w:val="Επικεφαλίδα 4 Char"/>
-    <w:basedOn w:val="a0"/>
-    <w:link w:val="4"/>
+  <w:style w:type="character" w:customStyle="1" w:styleId="Heading4Char">
+    <w:name w:val="Heading 4 Char"/>
+    <w:basedOn w:val="DefaultParagraphFont"/>
+    <w:link w:val="Heading4"/>
     <w:uiPriority w:val="9"/>
     <w:rsid w:val="001458F9"/>
     <w:rPr>
@@ -17140,10 +17172,10 @@
       <w:sz w:val="24"/>
     </w:rPr>
   </w:style>
-  <w:style w:type="character" w:customStyle="1" w:styleId="5Char">
-    <w:name w:val="Επικεφαλίδα 5 Char"/>
-    <w:basedOn w:val="a0"/>
-    <w:link w:val="5"/>
+  <w:style w:type="character" w:customStyle="1" w:styleId="Heading5Char">
+    <w:name w:val="Heading 5 Char"/>
+    <w:basedOn w:val="DefaultParagraphFont"/>
+    <w:link w:val="Heading5"/>
     <w:uiPriority w:val="9"/>
     <w:rsid w:val="00717F12"/>
     <w:rPr>
@@ -17152,10 +17184,10 @@
       <w:sz w:val="24"/>
     </w:rPr>
   </w:style>
-  <w:style w:type="character" w:customStyle="1" w:styleId="6Char">
-    <w:name w:val="Επικεφαλίδα 6 Char"/>
-    <w:basedOn w:val="a0"/>
-    <w:link w:val="6"/>
+  <w:style w:type="character" w:customStyle="1" w:styleId="Heading6Char">
+    <w:name w:val="Heading 6 Char"/>
+    <w:basedOn w:val="DefaultParagraphFont"/>
+    <w:link w:val="Heading6"/>
     <w:uiPriority w:val="9"/>
     <w:semiHidden/>
     <w:rsid w:val="00717F12"/>
@@ -17165,10 +17197,10 @@
       <w:sz w:val="24"/>
     </w:rPr>
   </w:style>
-  <w:style w:type="character" w:customStyle="1" w:styleId="7Char">
-    <w:name w:val="Επικεφαλίδα 7 Char"/>
-    <w:basedOn w:val="a0"/>
-    <w:link w:val="7"/>
+  <w:style w:type="character" w:customStyle="1" w:styleId="Heading7Char">
+    <w:name w:val="Heading 7 Char"/>
+    <w:basedOn w:val="DefaultParagraphFont"/>
+    <w:link w:val="Heading7"/>
     <w:uiPriority w:val="9"/>
     <w:semiHidden/>
     <w:rsid w:val="00717F12"/>
@@ -17180,10 +17212,10 @@
       <w:sz w:val="24"/>
     </w:rPr>
   </w:style>
-  <w:style w:type="character" w:customStyle="1" w:styleId="8Char">
-    <w:name w:val="Επικεφαλίδα 8 Char"/>
-    <w:basedOn w:val="a0"/>
-    <w:link w:val="8"/>
+  <w:style w:type="character" w:customStyle="1" w:styleId="Heading8Char">
+    <w:name w:val="Heading 8 Char"/>
+    <w:basedOn w:val="DefaultParagraphFont"/>
+    <w:link w:val="Heading8"/>
     <w:uiPriority w:val="9"/>
     <w:semiHidden/>
     <w:rsid w:val="00717F12"/>
@@ -17194,10 +17226,10 @@
       <w:szCs w:val="21"/>
     </w:rPr>
   </w:style>
-  <w:style w:type="character" w:customStyle="1" w:styleId="9Char">
-    <w:name w:val="Επικεφαλίδα 9 Char"/>
-    <w:basedOn w:val="a0"/>
-    <w:link w:val="9"/>
+  <w:style w:type="character" w:customStyle="1" w:styleId="Heading9Char">
+    <w:name w:val="Heading 9 Char"/>
+    <w:basedOn w:val="DefaultParagraphFont"/>
+    <w:link w:val="Heading9"/>
     <w:uiPriority w:val="9"/>
     <w:semiHidden/>
     <w:rsid w:val="00717F12"/>
@@ -17210,10 +17242,10 @@
       <w:szCs w:val="21"/>
     </w:rPr>
   </w:style>
-  <w:style w:type="paragraph" w:styleId="a7">
+  <w:style w:type="paragraph" w:styleId="Caption">
     <w:name w:val="caption"/>
-    <w:basedOn w:val="a"/>
-    <w:next w:val="a"/>
+    <w:basedOn w:val="Normal"/>
+    <w:next w:val="Normal"/>
     <w:uiPriority w:val="35"/>
     <w:unhideWhenUsed/>
     <w:qFormat/>
@@ -17228,10 +17260,10 @@
       <w:szCs w:val="18"/>
     </w:rPr>
   </w:style>
-  <w:style w:type="paragraph" w:styleId="a8">
+  <w:style w:type="paragraph" w:styleId="FootnoteText">
     <w:name w:val="footnote text"/>
-    <w:basedOn w:val="a"/>
-    <w:link w:val="Char1"/>
+    <w:basedOn w:val="Normal"/>
+    <w:link w:val="FootnoteTextChar"/>
     <w:uiPriority w:val="99"/>
     <w:semiHidden/>
     <w:unhideWhenUsed/>
@@ -17244,10 +17276,10 @@
       <w:szCs w:val="20"/>
     </w:rPr>
   </w:style>
-  <w:style w:type="character" w:customStyle="1" w:styleId="Char1">
-    <w:name w:val="Κείμενο υποσημείωσης Char"/>
-    <w:basedOn w:val="a0"/>
-    <w:link w:val="a8"/>
+  <w:style w:type="character" w:customStyle="1" w:styleId="FootnoteTextChar">
+    <w:name w:val="Footnote Text Char"/>
+    <w:basedOn w:val="DefaultParagraphFont"/>
+    <w:link w:val="FootnoteText"/>
     <w:uiPriority w:val="99"/>
     <w:semiHidden/>
     <w:rsid w:val="00A1298B"/>
@@ -17257,9 +17289,9 @@
       <w:szCs w:val="20"/>
     </w:rPr>
   </w:style>
-  <w:style w:type="character" w:styleId="a9">
+  <w:style w:type="character" w:styleId="FootnoteReference">
     <w:name w:val="footnote reference"/>
-    <w:basedOn w:val="a0"/>
+    <w:basedOn w:val="DefaultParagraphFont"/>
     <w:uiPriority w:val="99"/>
     <w:semiHidden/>
     <w:unhideWhenUsed/>
@@ -17268,10 +17300,10 @@
       <w:vertAlign w:val="superscript"/>
     </w:rPr>
   </w:style>
-  <w:style w:type="paragraph" w:styleId="30">
+  <w:style w:type="paragraph" w:styleId="TOC3">
     <w:name w:val="toc 3"/>
-    <w:basedOn w:val="a"/>
-    <w:next w:val="a"/>
+    <w:basedOn w:val="Normal"/>
+    <w:next w:val="Normal"/>
     <w:autoRedefine/>
     <w:uiPriority w:val="39"/>
     <w:unhideWhenUsed/>
@@ -17281,9 +17313,9 @@
       <w:ind w:left="480"/>
     </w:pPr>
   </w:style>
-  <w:style w:type="paragraph" w:styleId="aa">
+  <w:style w:type="paragraph" w:styleId="NoSpacing">
     <w:name w:val="No Spacing"/>
-    <w:link w:val="Char2"/>
+    <w:link w:val="NoSpacingChar"/>
     <w:uiPriority w:val="1"/>
     <w:qFormat/>
     <w:rsid w:val="00C6634F"/>
@@ -17295,10 +17327,10 @@
       <w:lang w:val="el-GR" w:eastAsia="el-GR"/>
     </w:rPr>
   </w:style>
-  <w:style w:type="character" w:customStyle="1" w:styleId="Char2">
-    <w:name w:val="Χωρίς διάστιχο Char"/>
-    <w:basedOn w:val="a0"/>
-    <w:link w:val="aa"/>
+  <w:style w:type="character" w:customStyle="1" w:styleId="NoSpacingChar">
+    <w:name w:val="No Spacing Char"/>
+    <w:basedOn w:val="DefaultParagraphFont"/>
+    <w:link w:val="NoSpacing"/>
     <w:uiPriority w:val="1"/>
     <w:rsid w:val="00C6634F"/>
     <w:rPr>
@@ -17609,7 +17641,7 @@
 </file>
 
 <file path=customXml/itemProps1.xml><?xml version="1.0" encoding="utf-8"?>
-<ds:datastoreItem xmlns:ds="http://schemas.openxmlformats.org/officeDocument/2006/customXml" ds:itemID="{70C075A7-EF86-456C-8FFA-27E535B92EEE}">
+<ds:datastoreItem xmlns:ds="http://schemas.openxmlformats.org/officeDocument/2006/customXml" ds:itemID="{8E9983CB-271A-4C22-95DE-FB926C48980A}">
   <ds:schemaRefs>
     <ds:schemaRef ds:uri="http://schemas.openxmlformats.org/officeDocument/2006/bibliography"/>
   </ds:schemaRefs>

</xml_diff>